<commit_message>
rk3308增加gdb嵌入式调试 libusb shell 增加vim操作
</commit_message>
<xml_diff>
--- a/shell.docx
+++ b/shell.docx
@@ -5,9 +5,6 @@
     <w:p>
       <w:pPr>
         <w:pStyle w:val="1"/>
-        <w:rPr>
-          <w:rFonts w:hint="eastAsia"/>
-        </w:rPr>
       </w:pPr>
       <w:r>
         <w:rPr>
@@ -173,9 +170,6 @@
     <w:p>
       <w:pPr>
         <w:ind w:firstLine="420"/>
-        <w:rPr>
-          <w:rFonts w:hint="eastAsia"/>
-        </w:rPr>
       </w:pPr>
       <w:r>
         <w:t>/bin/sh</w:t>
@@ -243,9 +237,6 @@
     <w:p>
       <w:pPr>
         <w:ind w:firstLine="420"/>
-        <w:rPr>
-          <w:rFonts w:hint="eastAsia"/>
-        </w:rPr>
       </w:pPr>
       <w:r>
         <w:rPr>
@@ -323,10 +314,28 @@
     </w:p>
     <w:p>
       <w:pPr>
-        <w:rPr>
-          <w:rFonts w:hint="eastAsia"/>
-        </w:rPr>
-      </w:pPr>
+        <w:pStyle w:val="3"/>
+      </w:pPr>
+      <w:r>
+        <w:rPr>
+          <w:rFonts w:hint="eastAsia"/>
+        </w:rPr>
+        <w:t>1.3.1</w:t>
+      </w:r>
+      <w:r>
+        <w:t xml:space="preserve"> shell </w:t>
+      </w:r>
+      <w:r>
+        <w:rPr>
+          <w:rFonts w:hint="eastAsia"/>
+        </w:rPr>
+        <w:t>脚本的</w:t>
+      </w:r>
+      <w:r>
+        <w:t>基本元素</w:t>
+      </w:r>
+    </w:p>
+    <w:p>
       <w:r>
         <w:rPr>
           <w:rFonts w:hint="eastAsia"/>
@@ -406,7 +415,6 @@
       <w:pPr>
         <w:shd w:val="clear" w:color="auto" w:fill="D9D9D9" w:themeFill="background1" w:themeFillShade="D9"/>
         <w:rPr>
-          <w:rFonts w:hint="eastAsia"/>
           <w:color w:val="00B050"/>
         </w:rPr>
       </w:pPr>
@@ -482,11 +490,6 @@
       </w:r>
     </w:p>
     <w:p>
-      <w:pPr>
-        <w:rPr>
-          <w:rFonts w:hint="eastAsia"/>
-        </w:rPr>
-      </w:pPr>
       <w:r>
         <w:rPr>
           <w:rFonts w:hint="eastAsia"/>
@@ -510,129 +513,2880 @@
       </w:r>
       <w:r>
         <w:t>的是注释。</w:t>
+      </w:r>
+    </w:p>
+    <w:p>
+      <w:pPr>
+        <w:rPr>
+          <w:shd w:val="pct15" w:color="auto" w:fill="FFFFFF"/>
+        </w:rPr>
+      </w:pPr>
+      <w:r>
+        <w:rPr>
+          <w:rFonts w:hint="eastAsia"/>
+          <w:shd w:val="pct15" w:color="auto" w:fill="FFFFFF"/>
+        </w:rPr>
+        <w:t>ma</w:t>
+      </w:r>
+      <w:r>
+        <w:rPr>
+          <w:shd w:val="pct15" w:color="auto" w:fill="FFFFFF"/>
+        </w:rPr>
+        <w:t xml:space="preserve">n ls </w:t>
+      </w:r>
+      <w:r>
+        <w:rPr>
+          <w:rFonts w:hint="eastAsia"/>
+          <w:shd w:val="pct15" w:color="auto" w:fill="FFFFFF"/>
+        </w:rPr>
+        <w:t>获取</w:t>
+      </w:r>
+      <w:r>
+        <w:rPr>
+          <w:shd w:val="pct15" w:color="auto" w:fill="FFFFFF"/>
+        </w:rPr>
+        <w:t>ls</w:t>
+      </w:r>
+      <w:r>
+        <w:rPr>
+          <w:shd w:val="pct15" w:color="auto" w:fill="FFFFFF"/>
+        </w:rPr>
+        <w:t>命令的帮助信息</w:t>
+      </w:r>
+    </w:p>
+    <w:p>
+      <w:pPr>
+        <w:pStyle w:val="3"/>
+      </w:pPr>
+      <w:r>
+        <w:rPr>
+          <w:rFonts w:hint="eastAsia"/>
+        </w:rPr>
+        <w:t xml:space="preserve">1.3.2 </w:t>
+      </w:r>
+      <w:r>
+        <w:rPr>
+          <w:rFonts w:hint="eastAsia"/>
+        </w:rPr>
+        <w:t>执行</w:t>
+      </w:r>
+      <w:r>
+        <w:t>shell</w:t>
+      </w:r>
+      <w:r>
+        <w:t>脚本</w:t>
+      </w:r>
+    </w:p>
+    <w:p>
+      <w:pPr>
+        <w:rPr>
+          <w:color w:val="00B050"/>
+        </w:rPr>
+      </w:pPr>
+      <w:r>
+        <w:rPr>
+          <w:rFonts w:hint="eastAsia"/>
+        </w:rPr>
+        <w:t>chm</w:t>
+      </w:r>
+      <w:r>
+        <w:t xml:space="preserve">od u+x whologged.sh </w:t>
+      </w:r>
+      <w:r>
+        <w:rPr>
+          <w:rFonts w:hint="eastAsia"/>
+          <w:color w:val="00B050"/>
+        </w:rPr>
+        <w:t>//</w:t>
+      </w:r>
+      <w:r>
+        <w:rPr>
+          <w:rFonts w:hint="eastAsia"/>
+          <w:color w:val="00B050"/>
+        </w:rPr>
+        <w:t>赋予</w:t>
+      </w:r>
+      <w:r>
+        <w:rPr>
+          <w:color w:val="00B050"/>
+        </w:rPr>
+        <w:t>执行权限</w:t>
+      </w:r>
+    </w:p>
+    <w:p>
+      <w:r>
+        <w:rPr>
+          <w:rFonts w:hint="eastAsia"/>
+        </w:rPr>
+        <w:t>.</w:t>
+      </w:r>
+      <w:r>
+        <w:t>/whologged.sh</w:t>
+      </w:r>
+    </w:p>
+    <w:p>
+      <w:pPr>
+        <w:pStyle w:val="1"/>
+      </w:pPr>
+      <w:r>
+        <w:rPr>
+          <w:rFonts w:hint="eastAsia"/>
+        </w:rPr>
+        <w:t xml:space="preserve">2 </w:t>
+      </w:r>
+      <w:r>
+        <w:t xml:space="preserve">Linux </w:t>
+      </w:r>
+      <w:r>
+        <w:t>文件系统和文本编辑器</w:t>
+      </w:r>
+    </w:p>
+    <w:p>
+      <w:pPr>
+        <w:pStyle w:val="2"/>
+      </w:pPr>
+      <w:r>
+        <w:rPr>
+          <w:rFonts w:hint="eastAsia"/>
+        </w:rPr>
+        <w:t>2</w:t>
+      </w:r>
+      <w:r>
+        <w:t xml:space="preserve">.1 </w:t>
+      </w:r>
+      <w:r>
+        <w:t>用户和用户管理</w:t>
+      </w:r>
+    </w:p>
+    <w:p>
+      <w:pPr>
+        <w:pStyle w:val="3"/>
+      </w:pPr>
+      <w:r>
+        <w:rPr>
+          <w:rFonts w:hint="eastAsia"/>
+        </w:rPr>
+        <w:t>2</w:t>
+      </w:r>
+      <w:r>
+        <w:t xml:space="preserve">.1.1 </w:t>
+      </w:r>
+      <w:r>
+        <w:t>用户管理常用命令</w:t>
+      </w:r>
+    </w:p>
+    <w:p>
+      <w:r>
+        <w:rPr>
+          <w:color w:val="C45911" w:themeColor="accent2" w:themeShade="BF"/>
+        </w:rPr>
+        <w:t>用户账号添加命令</w:t>
+      </w:r>
+      <w:r>
+        <w:rPr>
+          <w:rFonts w:hint="eastAsia"/>
+          <w:color w:val="FF0000"/>
+        </w:rPr>
+        <w:t>-</w:t>
+      </w:r>
+      <w:r>
+        <w:t>----useradd</w:t>
+      </w:r>
+      <w:r>
+        <w:t>或</w:t>
+      </w:r>
+      <w:r>
+        <w:t>adduser</w:t>
+      </w:r>
+    </w:p>
+    <w:p>
+      <w:pPr>
+        <w:rPr>
+          <w:shd w:val="pct15" w:color="auto" w:fill="FFFFFF"/>
+        </w:rPr>
+      </w:pPr>
+      <w:r>
+        <w:rPr>
+          <w:shd w:val="pct15" w:color="auto" w:fill="FFFFFF"/>
+        </w:rPr>
+        <w:t>useradd [option] [username]</w:t>
+      </w:r>
+    </w:p>
+    <w:p>
+      <w:r>
+        <w:t>执行该命令的结果是在</w:t>
+      </w:r>
+      <w:r>
+        <w:rPr>
+          <w:rFonts w:hint="eastAsia"/>
+        </w:rPr>
+        <w:t>/</w:t>
+      </w:r>
+      <w:r>
+        <w:t>etc/passwd</w:t>
+      </w:r>
+      <w:r>
+        <w:t>文件中增加一行记录，在</w:t>
+      </w:r>
+      <w:r>
+        <w:t>home</w:t>
+      </w:r>
+      <w:r>
+        <w:t>目录下创建新用户的主目录。</w:t>
+      </w:r>
+    </w:p>
+    <w:p>
+      <w:pPr>
+        <w:rPr>
+          <w:shd w:val="pct15" w:color="auto" w:fill="FFFFFF"/>
+        </w:rPr>
+      </w:pPr>
+      <w:r>
+        <w:rPr>
+          <w:shd w:val="pct15" w:color="auto" w:fill="FFFFFF"/>
+        </w:rPr>
+        <w:t>sudo useradd wang</w:t>
+      </w:r>
+    </w:p>
+    <w:p>
+      <w:r>
+        <w:rPr>
+          <w:color w:val="C45911" w:themeColor="accent2" w:themeShade="BF"/>
+        </w:rPr>
+        <w:lastRenderedPageBreak/>
+        <w:t>修改用户账号</w:t>
+      </w:r>
+      <w:r>
+        <w:t>---usermod</w:t>
+      </w:r>
+    </w:p>
+    <w:p>
+      <w:r>
+        <w:rPr>
+          <w:color w:val="ED7D31" w:themeColor="accent2"/>
+        </w:rPr>
+        <w:t>删除用户账号命令</w:t>
+      </w:r>
+      <w:r>
+        <w:rPr>
+          <w:color w:val="ED7D31" w:themeColor="accent2"/>
+        </w:rPr>
+        <w:t>-</w:t>
+      </w:r>
+      <w:r>
+        <w:t>---userdel</w:t>
+      </w:r>
+    </w:p>
+    <w:p>
+      <w:pPr>
+        <w:rPr>
+          <w:shd w:val="pct15" w:color="auto" w:fill="FFFFFF"/>
+        </w:rPr>
+      </w:pPr>
+      <w:r>
+        <w:rPr>
+          <w:shd w:val="pct15" w:color="auto" w:fill="FFFFFF"/>
+        </w:rPr>
+        <w:t>sudo userdel -r wang</w:t>
+      </w:r>
+    </w:p>
+    <w:p>
+      <w:r>
+        <w:rPr>
+          <w:color w:val="C45911" w:themeColor="accent2" w:themeShade="BF"/>
+        </w:rPr>
+        <w:t>用户口令管理命令</w:t>
+      </w:r>
+      <w:r>
+        <w:t>----passwd</w:t>
+      </w:r>
+    </w:p>
+    <w:p>
+      <w:r>
+        <w:t>passwd [option] [username]</w:t>
+      </w:r>
+    </w:p>
+    <w:p>
+      <w:pPr>
+        <w:rPr>
+          <w:shd w:val="pct15" w:color="auto" w:fill="FFFFFF"/>
+        </w:rPr>
+      </w:pPr>
+      <w:r>
+        <w:rPr>
+          <w:shd w:val="pct15" w:color="auto" w:fill="FFFFFF"/>
+        </w:rPr>
+        <w:t>sudo passwd wang</w:t>
+      </w:r>
+    </w:p>
+    <w:p>
+      <w:pPr>
+        <w:rPr>
+          <w:color w:val="00B050"/>
+        </w:rPr>
+      </w:pPr>
+      <w:r>
+        <w:rPr>
+          <w:shd w:val="pct15" w:color="auto" w:fill="FFFFFF"/>
+        </w:rPr>
+        <w:t>sudo tail -l /etc/shadow</w:t>
+      </w:r>
+      <w:r>
+        <w:rPr>
+          <w:color w:val="00B050"/>
+        </w:rPr>
+        <w:t xml:space="preserve"> </w:t>
+      </w:r>
+      <w:r>
+        <w:rPr>
+          <w:rFonts w:hint="eastAsia"/>
+          <w:color w:val="00B050"/>
+        </w:rPr>
+        <w:t>/</w:t>
+      </w:r>
+      <w:r>
+        <w:rPr>
+          <w:color w:val="00B050"/>
+        </w:rPr>
+        <w:t>/</w:t>
+      </w:r>
+      <w:r>
+        <w:rPr>
+          <w:color w:val="00B050"/>
+        </w:rPr>
+        <w:t>查看是否添加成功</w:t>
+      </w:r>
+    </w:p>
+    <w:p>
+      <w:pPr>
+        <w:pStyle w:val="2"/>
+      </w:pPr>
+      <w:r>
+        <w:rPr>
+          <w:rFonts w:hint="eastAsia"/>
+        </w:rPr>
+        <w:t>2</w:t>
+      </w:r>
+      <w:r>
+        <w:t xml:space="preserve">.2 </w:t>
+      </w:r>
+      <w:r>
+        <w:t>文件和目录操作</w:t>
+      </w:r>
+    </w:p>
+    <w:p>
+      <w:pPr>
+        <w:pStyle w:val="3"/>
+      </w:pPr>
+      <w:r>
+        <w:t xml:space="preserve">2.2.1 </w:t>
+      </w:r>
+      <w:r>
+        <w:rPr>
+          <w:rFonts w:hint="eastAsia"/>
+        </w:rPr>
+        <w:t>文件</w:t>
+      </w:r>
+      <w:r>
+        <w:t>操作常用命令</w:t>
+      </w:r>
+    </w:p>
+    <w:p>
+      <w:pPr>
+        <w:rPr>
+          <w:color w:val="ED7D31" w:themeColor="accent2"/>
+        </w:rPr>
+      </w:pPr>
+      <w:r>
+        <w:rPr>
+          <w:color w:val="ED7D31" w:themeColor="accent2"/>
+        </w:rPr>
+        <w:t xml:space="preserve">ls </w:t>
+      </w:r>
+      <w:r>
+        <w:rPr>
+          <w:color w:val="ED7D31" w:themeColor="accent2"/>
+        </w:rPr>
+        <w:t>命令</w:t>
+      </w:r>
+    </w:p>
+    <w:p>
+      <w:r>
+        <w:t xml:space="preserve">ls -a </w:t>
+      </w:r>
+      <w:r>
+        <w:t>显示所有文件，包括隐藏文件</w:t>
+      </w:r>
+    </w:p>
+    <w:p>
+      <w:r>
+        <w:rPr>
+          <w:rFonts w:hint="eastAsia"/>
+        </w:rPr>
+        <w:t>l</w:t>
+      </w:r>
+      <w:r>
+        <w:t xml:space="preserve">s -l  </w:t>
+      </w:r>
+      <w:r>
+        <w:t>显示文件的详细信息</w:t>
+      </w:r>
+    </w:p>
+    <w:p>
+      <w:r>
+        <w:t>ls -</w:t>
+      </w:r>
+      <w:r>
+        <w:t xml:space="preserve">R </w:t>
+      </w:r>
+      <w:r>
+        <w:t>递归显示</w:t>
+      </w:r>
+    </w:p>
+    <w:p>
+      <w:pPr>
+        <w:rPr>
+          <w:color w:val="C45911" w:themeColor="accent2" w:themeShade="BF"/>
+        </w:rPr>
+      </w:pPr>
+      <w:r>
+        <w:rPr>
+          <w:color w:val="C45911" w:themeColor="accent2" w:themeShade="BF"/>
+        </w:rPr>
+        <w:t xml:space="preserve">cp </w:t>
+      </w:r>
+      <w:r>
+        <w:rPr>
+          <w:color w:val="C45911" w:themeColor="accent2" w:themeShade="BF"/>
+        </w:rPr>
+        <w:t>命令</w:t>
+      </w:r>
+    </w:p>
+    <w:p>
+      <w:r>
+        <w:t xml:space="preserve">-a </w:t>
+      </w:r>
+      <w:r>
+        <w:t>通常复制目录，保留链接，文件属性，并递归的复制目录</w:t>
+      </w:r>
+    </w:p>
+    <w:p>
+      <w:r>
+        <w:t xml:space="preserve">-d </w:t>
+      </w:r>
+      <w:r>
+        <w:t>复制时保留链接</w:t>
+      </w:r>
+    </w:p>
+    <w:p>
+      <w:r>
+        <w:t xml:space="preserve">-f </w:t>
+      </w:r>
+      <w:r>
+        <w:t>删除已经存在的目标文件而不提示</w:t>
+      </w:r>
+    </w:p>
+    <w:p>
+      <w:r>
+        <w:t xml:space="preserve">-r </w:t>
+      </w:r>
+      <w:r>
+        <w:t>递归复制</w:t>
+      </w:r>
+    </w:p>
+    <w:p>
+      <w:r>
+        <w:rPr>
+          <w:rFonts w:hint="eastAsia"/>
+        </w:rPr>
+        <w:t>-</w:t>
+      </w:r>
+      <w:r>
+        <w:t xml:space="preserve">l </w:t>
+      </w:r>
+      <w:r>
+        <w:t>不进行复制操作，只是链接文件</w:t>
+      </w:r>
+    </w:p>
+    <w:p>
+      <w:pPr>
+        <w:rPr>
+          <w:color w:val="ED7D31" w:themeColor="accent2"/>
+        </w:rPr>
+      </w:pPr>
+      <w:r>
+        <w:rPr>
+          <w:color w:val="ED7D31" w:themeColor="accent2"/>
+        </w:rPr>
+        <w:t xml:space="preserve">mv </w:t>
+      </w:r>
+      <w:r>
+        <w:rPr>
+          <w:color w:val="ED7D31" w:themeColor="accent2"/>
+        </w:rPr>
+        <w:t>命令</w:t>
+      </w:r>
+    </w:p>
+    <w:p>
+      <w:pPr>
+        <w:rPr>
+          <w:color w:val="ED7D31" w:themeColor="accent2"/>
+        </w:rPr>
+      </w:pPr>
+      <w:r>
+        <w:rPr>
+          <w:color w:val="ED7D31" w:themeColor="accent2"/>
+        </w:rPr>
+        <w:t xml:space="preserve">rm </w:t>
+      </w:r>
+      <w:r>
+        <w:rPr>
+          <w:color w:val="ED7D31" w:themeColor="accent2"/>
+        </w:rPr>
+        <w:t>命令</w:t>
+      </w:r>
+    </w:p>
+    <w:p>
+      <w:pPr>
+        <w:pStyle w:val="3"/>
+      </w:pPr>
+      <w:r>
+        <w:rPr>
+          <w:rFonts w:hint="eastAsia"/>
+        </w:rPr>
+        <w:t xml:space="preserve">2.2.2 </w:t>
+      </w:r>
+      <w:r>
+        <w:rPr>
+          <w:rFonts w:hint="eastAsia"/>
+        </w:rPr>
+        <w:t>目录</w:t>
+      </w:r>
+      <w:r>
+        <w:t>操作常用命令</w:t>
+      </w:r>
+    </w:p>
+    <w:p>
+      <w:pPr>
+        <w:rPr>
+          <w:color w:val="ED7D31" w:themeColor="accent2"/>
+        </w:rPr>
+      </w:pPr>
+      <w:r>
+        <w:rPr>
+          <w:rFonts w:hint="eastAsia"/>
+          <w:color w:val="ED7D31" w:themeColor="accent2"/>
+        </w:rPr>
+        <w:t>mkd</w:t>
+      </w:r>
+      <w:r>
+        <w:rPr>
+          <w:color w:val="ED7D31" w:themeColor="accent2"/>
+        </w:rPr>
+        <w:t>ir</w:t>
+      </w:r>
+      <w:r>
+        <w:rPr>
+          <w:rFonts w:hint="eastAsia"/>
+          <w:color w:val="ED7D31" w:themeColor="accent2"/>
+        </w:rPr>
+        <w:t>命令</w:t>
+      </w:r>
+      <w:r>
+        <w:rPr>
+          <w:rFonts w:hint="eastAsia"/>
+        </w:rPr>
+        <w:t xml:space="preserve">  </w:t>
+      </w:r>
+    </w:p>
+    <w:p>
+      <w:r>
+        <w:rPr>
+          <w:rFonts w:hint="eastAsia"/>
+        </w:rPr>
+        <w:t>-</w:t>
+      </w:r>
+      <w:r>
+        <w:t xml:space="preserve">m </w:t>
+      </w:r>
+      <w:r>
+        <w:rPr>
+          <w:rFonts w:hint="eastAsia"/>
+        </w:rPr>
+        <w:t>对</w:t>
+      </w:r>
+      <w:r>
+        <w:t>新建目录设置存取权限</w:t>
+      </w:r>
+    </w:p>
+    <w:p>
+      <w:r>
+        <w:t xml:space="preserve">-p  </w:t>
+      </w:r>
+      <w:r>
+        <w:rPr>
+          <w:rFonts w:hint="eastAsia"/>
+        </w:rPr>
+        <w:t>可以</w:t>
+      </w:r>
+      <w:r>
+        <w:t>是一个路径名称。一次</w:t>
+      </w:r>
+      <w:r>
+        <w:rPr>
+          <w:rFonts w:hint="eastAsia"/>
+        </w:rPr>
+        <w:t>可以</w:t>
+      </w:r>
+      <w:r>
+        <w:t>建立多个目录</w:t>
+      </w:r>
+    </w:p>
+    <w:p>
+      <w:r>
+        <w:t>mkdir -m 777 tsk</w:t>
+      </w:r>
+    </w:p>
+    <w:p>
+      <w:r>
+        <w:rPr>
+          <w:rFonts w:hint="eastAsia"/>
+        </w:rPr>
+        <w:t xml:space="preserve">mkdir </w:t>
+      </w:r>
+      <w:r>
+        <w:t xml:space="preserve"> -p </w:t>
+      </w:r>
+      <w:r>
+        <w:rPr>
+          <w:rFonts w:hint="eastAsia"/>
+        </w:rPr>
+        <w:t>testdir/test</w:t>
+      </w:r>
+    </w:p>
+    <w:p>
+      <w:pPr>
+        <w:rPr>
+          <w:color w:val="ED7D31" w:themeColor="accent2"/>
+        </w:rPr>
+      </w:pPr>
+      <w:r>
+        <w:rPr>
+          <w:rFonts w:hint="eastAsia"/>
+          <w:color w:val="ED7D31" w:themeColor="accent2"/>
+        </w:rPr>
+        <w:t xml:space="preserve">rmdir -p </w:t>
+      </w:r>
+    </w:p>
+    <w:p>
+      <w:r>
+        <w:rPr>
+          <w:rFonts w:hint="eastAsia"/>
+        </w:rPr>
+        <w:t>递归</w:t>
+      </w:r>
+      <w:r>
+        <w:t>删除目录</w:t>
+      </w:r>
+      <w:r>
+        <w:rPr>
+          <w:rFonts w:hint="eastAsia"/>
+        </w:rPr>
+        <w:t>，</w:t>
+      </w:r>
+      <w:r>
+        <w:rPr>
+          <w:rFonts w:hint="eastAsia"/>
+        </w:rPr>
+        <w:t>删除</w:t>
+      </w:r>
+      <w:r>
+        <w:t>是目录必须为空</w:t>
+      </w:r>
+    </w:p>
+    <w:p>
+      <w:r>
+        <w:rPr>
+          <w:rFonts w:hint="eastAsia"/>
+          <w:color w:val="ED7D31" w:themeColor="accent2"/>
+        </w:rPr>
+        <w:t>rm</w:t>
+      </w:r>
+      <w:r>
+        <w:rPr>
+          <w:color w:val="ED7D31" w:themeColor="accent2"/>
+        </w:rPr>
+        <w:t xml:space="preserve"> -rf </w:t>
+      </w:r>
+      <w:r>
+        <w:rPr>
+          <w:rFonts w:hint="eastAsia"/>
+        </w:rPr>
+        <w:t>递归</w:t>
+      </w:r>
+      <w:r>
+        <w:t>的删除目录</w:t>
+      </w:r>
+      <w:r>
+        <w:rPr>
+          <w:rFonts w:hint="eastAsia"/>
+        </w:rPr>
+        <w:t>及</w:t>
+      </w:r>
+      <w:r>
+        <w:t>目录</w:t>
+      </w:r>
+      <w:r>
+        <w:rPr>
+          <w:rFonts w:hint="eastAsia"/>
+        </w:rPr>
+        <w:t>下</w:t>
+      </w:r>
+      <w:r>
+        <w:t>文件</w:t>
+      </w:r>
+    </w:p>
+    <w:p>
+      <w:r>
+        <w:rPr>
+          <w:rFonts w:hint="eastAsia"/>
+          <w:color w:val="ED7D31" w:themeColor="accent2"/>
+        </w:rPr>
+        <w:t>cd</w:t>
+      </w:r>
+      <w:r>
+        <w:rPr>
+          <w:color w:val="ED7D31" w:themeColor="accent2"/>
+        </w:rPr>
+        <w:t xml:space="preserve"> ~ </w:t>
+      </w:r>
+      <w:r>
+        <w:t xml:space="preserve">  </w:t>
+      </w:r>
+      <w:r>
+        <w:rPr>
+          <w:rFonts w:hint="eastAsia"/>
+        </w:rPr>
+        <w:t>返回</w:t>
+      </w:r>
+      <w:r>
+        <w:t>登录</w:t>
+      </w:r>
+      <w:r>
+        <w:rPr>
+          <w:rFonts w:hint="eastAsia"/>
+        </w:rPr>
+        <w:t>目录</w:t>
+      </w:r>
+    </w:p>
+    <w:p>
+      <w:r>
+        <w:rPr>
+          <w:rFonts w:hint="eastAsia"/>
+          <w:color w:val="ED7D31" w:themeColor="accent2"/>
+        </w:rPr>
+        <w:t>cd</w:t>
+      </w:r>
+      <w:r>
+        <w:rPr>
+          <w:color w:val="ED7D31" w:themeColor="accent2"/>
+        </w:rPr>
+        <w:t xml:space="preserve"> -</w:t>
+      </w:r>
+      <w:r>
+        <w:t xml:space="preserve">   </w:t>
+      </w:r>
+      <w:r>
+        <w:rPr>
+          <w:rFonts w:hint="eastAsia"/>
+        </w:rPr>
+        <w:t>返回</w:t>
+      </w:r>
+      <w:r>
+        <w:t>上次访问的目录</w:t>
+      </w:r>
+    </w:p>
+    <w:p>
+      <w:r>
+        <w:rPr>
+          <w:rFonts w:hint="eastAsia"/>
+          <w:color w:val="ED7D31" w:themeColor="accent2"/>
+        </w:rPr>
+        <w:t>pwd</w:t>
+      </w:r>
+      <w:r>
+        <w:t xml:space="preserve"> </w:t>
+      </w:r>
+      <w:r>
+        <w:t xml:space="preserve"> </w:t>
+      </w:r>
+      <w:r>
+        <w:rPr>
+          <w:rFonts w:hint="eastAsia"/>
+        </w:rPr>
+        <w:t>当前</w:t>
+      </w:r>
+      <w:r>
+        <w:t>目录</w:t>
+      </w:r>
+    </w:p>
+    <w:p>
+      <w:pPr>
+        <w:rPr>
+          <w:color w:val="00B0F0"/>
+        </w:rPr>
+      </w:pPr>
+      <w:r>
+        <w:t xml:space="preserve">chao@ubuntu:~$ </w:t>
+      </w:r>
+      <w:r>
+        <w:rPr>
+          <w:color w:val="00B0F0"/>
+        </w:rPr>
+        <w:t>cd rk3308_linux/buildroot/output/</w:t>
+      </w:r>
+    </w:p>
+    <w:p>
+      <w:pPr>
+        <w:rPr>
+          <w:color w:val="00B0F0"/>
+        </w:rPr>
+      </w:pPr>
+      <w:r>
+        <w:t xml:space="preserve">chao@ubuntu:~/rk3308_linux/buildroot/output$ </w:t>
+      </w:r>
+      <w:r>
+        <w:rPr>
+          <w:color w:val="00B0F0"/>
+        </w:rPr>
+        <w:t>cd -</w:t>
+      </w:r>
+    </w:p>
+    <w:p>
+      <w:pPr>
+        <w:rPr>
+          <w:color w:val="00B0F0"/>
+        </w:rPr>
+      </w:pPr>
+      <w:r>
+        <w:rPr>
+          <w:color w:val="00B0F0"/>
+        </w:rPr>
+        <w:t>/home/chao</w:t>
+      </w:r>
+    </w:p>
+    <w:p>
+      <w:pPr>
+        <w:pStyle w:val="3"/>
+      </w:pPr>
+      <w:r>
+        <w:rPr>
+          <w:rFonts w:hint="eastAsia"/>
+        </w:rPr>
+        <w:t xml:space="preserve">2.2.3 </w:t>
+      </w:r>
+      <w:r>
+        <w:rPr>
+          <w:rFonts w:hint="eastAsia"/>
+        </w:rPr>
+        <w:t>文件</w:t>
+      </w:r>
+      <w:r>
+        <w:t>和目录权限管理</w:t>
+      </w:r>
+    </w:p>
+    <w:p>
+      <w:r>
+        <w:rPr>
+          <w:rFonts w:hint="eastAsia"/>
+          <w:color w:val="ED7D31" w:themeColor="accent2"/>
+        </w:rPr>
+        <w:t>chmo</w:t>
+      </w:r>
+      <w:r>
+        <w:rPr>
+          <w:color w:val="ED7D31" w:themeColor="accent2"/>
+        </w:rPr>
+        <w:t>d</w:t>
+      </w:r>
+      <w:r>
+        <w:rPr>
+          <w:rFonts w:hint="eastAsia"/>
+          <w:color w:val="ED7D31" w:themeColor="accent2"/>
+        </w:rPr>
+        <w:t>命令</w:t>
+      </w:r>
+      <w:r>
+        <w:t>用于更改文件或目录的访问权限</w:t>
+      </w:r>
+      <w:r>
+        <w:rPr>
+          <w:rFonts w:hint="eastAsia"/>
+        </w:rPr>
+        <w:t>，</w:t>
+      </w:r>
+      <w:r>
+        <w:t>可以用</w:t>
+      </w:r>
+      <w:r>
+        <w:rPr>
+          <w:rFonts w:hint="eastAsia"/>
+        </w:rPr>
+        <w:t>字母</w:t>
+      </w:r>
+      <w:r>
+        <w:t>表示法，</w:t>
+      </w:r>
+      <w:r>
+        <w:rPr>
+          <w:rFonts w:hint="eastAsia"/>
+        </w:rPr>
+        <w:t>也</w:t>
+      </w:r>
+      <w:r>
+        <w:t>可以用</w:t>
+      </w:r>
+      <w:r>
+        <w:rPr>
+          <w:rFonts w:hint="eastAsia"/>
+        </w:rPr>
+        <w:t>数字</w:t>
+      </w:r>
+      <w:r>
+        <w:t>表示法。</w:t>
+      </w:r>
+    </w:p>
+    <w:p>
+      <w:r>
+        <w:rPr>
+          <w:rFonts w:hint="eastAsia"/>
+        </w:rPr>
+        <w:t>用户</w:t>
+      </w:r>
+      <w:r>
+        <w:t>类型</w:t>
+      </w:r>
+      <w:r>
+        <w:rPr>
+          <w:rFonts w:hint="eastAsia"/>
+        </w:rPr>
+        <w:t xml:space="preserve">             </w:t>
+      </w:r>
+      <w:r>
+        <w:rPr>
+          <w:rFonts w:hint="eastAsia"/>
+        </w:rPr>
+        <w:t>数学符号</w:t>
+      </w:r>
+      <w:r>
+        <w:rPr>
+          <w:rFonts w:hint="eastAsia"/>
+        </w:rPr>
+        <w:t xml:space="preserve">                 </w:t>
+      </w:r>
+      <w:r>
+        <w:rPr>
+          <w:rFonts w:hint="eastAsia"/>
+        </w:rPr>
+        <w:t>文件</w:t>
+      </w:r>
+      <w:r>
+        <w:t>类型</w:t>
+      </w:r>
+    </w:p>
+    <w:p>
+      <w:r>
+        <w:rPr>
+          <w:rFonts w:hint="eastAsia"/>
+        </w:rPr>
+        <w:t xml:space="preserve">  </w:t>
+      </w:r>
+      <w:r>
+        <w:t xml:space="preserve">u </w:t>
+      </w:r>
+      <w:r>
+        <w:rPr>
+          <w:rFonts w:hint="eastAsia"/>
+        </w:rPr>
+        <w:t>（</w:t>
+      </w:r>
+      <w:r>
+        <w:rPr>
+          <w:rFonts w:hint="eastAsia"/>
+        </w:rPr>
+        <w:t>user</w:t>
+      </w:r>
+      <w:r>
+        <w:rPr>
+          <w:rFonts w:hint="eastAsia"/>
+        </w:rPr>
+        <w:t>）</w:t>
+      </w:r>
+      <w:r>
+        <w:rPr>
+          <w:rFonts w:hint="eastAsia"/>
+        </w:rPr>
+        <w:t xml:space="preserve">        + </w:t>
+      </w:r>
+      <w:r>
+        <w:rPr>
+          <w:rFonts w:hint="eastAsia"/>
+        </w:rPr>
+        <w:t>添加</w:t>
+      </w:r>
+      <w:r>
+        <w:t>某个权限</w:t>
+      </w:r>
+      <w:r>
+        <w:rPr>
+          <w:rFonts w:hint="eastAsia"/>
+        </w:rPr>
+        <w:t xml:space="preserve">              r </w:t>
+      </w:r>
+      <w:r>
+        <w:rPr>
+          <w:rFonts w:hint="eastAsia"/>
+        </w:rPr>
+        <w:t>可读</w:t>
+      </w:r>
+    </w:p>
+    <w:p>
+      <w:r>
+        <w:rPr>
+          <w:rFonts w:hint="eastAsia"/>
+        </w:rPr>
+        <w:t xml:space="preserve">  </w:t>
+      </w:r>
+      <w:r>
+        <w:t xml:space="preserve">g </w:t>
+      </w:r>
+      <w:r>
+        <w:rPr>
+          <w:rFonts w:hint="eastAsia"/>
+        </w:rPr>
+        <w:t>（</w:t>
+      </w:r>
+      <w:r>
+        <w:rPr>
+          <w:rFonts w:hint="eastAsia"/>
+        </w:rPr>
+        <w:t>group</w:t>
+      </w:r>
+      <w:r>
+        <w:rPr>
+          <w:rFonts w:hint="eastAsia"/>
+        </w:rPr>
+        <w:t>）</w:t>
+      </w:r>
+      <w:r>
+        <w:rPr>
+          <w:rFonts w:hint="eastAsia"/>
+        </w:rPr>
+        <w:t xml:space="preserve">       -</w:t>
+      </w:r>
+      <w:r>
+        <w:rPr>
+          <w:rFonts w:hint="eastAsia"/>
+        </w:rPr>
+        <w:t>取消</w:t>
+      </w:r>
+      <w:r>
+        <w:t>某个权限</w:t>
+      </w:r>
+      <w:r>
+        <w:rPr>
+          <w:rFonts w:hint="eastAsia"/>
+        </w:rPr>
+        <w:t xml:space="preserve">               </w:t>
+      </w:r>
+      <w:r>
+        <w:t xml:space="preserve">w </w:t>
+      </w:r>
+      <w:r>
+        <w:rPr>
+          <w:rFonts w:hint="eastAsia"/>
+        </w:rPr>
+        <w:t>可写</w:t>
+      </w:r>
+    </w:p>
+    <w:p>
+      <w:r>
+        <w:rPr>
+          <w:rFonts w:hint="eastAsia"/>
+        </w:rPr>
+        <w:lastRenderedPageBreak/>
+        <w:t>o</w:t>
+      </w:r>
+      <w:r>
+        <w:t xml:space="preserve"> </w:t>
+      </w:r>
+      <w:r>
+        <w:rPr>
+          <w:rFonts w:hint="eastAsia"/>
+        </w:rPr>
+        <w:t>表示</w:t>
+      </w:r>
+      <w:r>
+        <w:t>其他用户</w:t>
+      </w:r>
+      <w:r>
+        <w:rPr>
+          <w:rFonts w:hint="eastAsia"/>
+        </w:rPr>
+        <w:t xml:space="preserve">     </w:t>
+      </w:r>
+      <w:r>
+        <w:t xml:space="preserve">= </w:t>
+      </w:r>
+      <w:r>
+        <w:rPr>
+          <w:rFonts w:hint="eastAsia"/>
+        </w:rPr>
+        <w:t>赋予</w:t>
+      </w:r>
+      <w:r>
+        <w:t>给定权限并取消其他所有权限</w:t>
+      </w:r>
+      <w:r>
+        <w:rPr>
+          <w:rFonts w:hint="eastAsia"/>
+        </w:rPr>
+        <w:t xml:space="preserve">  </w:t>
+      </w:r>
+      <w:r>
+        <w:t>x</w:t>
+      </w:r>
+      <w:r>
+        <w:t>可执行</w:t>
+      </w:r>
+    </w:p>
+    <w:p>
+      <w:r>
+        <w:rPr>
+          <w:rFonts w:hint="eastAsia"/>
+        </w:rPr>
+        <w:t>a</w:t>
+      </w:r>
+      <w:r>
+        <w:t xml:space="preserve"> </w:t>
+      </w:r>
+      <w:r>
+        <w:rPr>
+          <w:rFonts w:hint="eastAsia"/>
+        </w:rPr>
+        <w:t>表示</w:t>
+      </w:r>
+      <w:r>
+        <w:t>所有用户</w:t>
+      </w:r>
+    </w:p>
+    <w:p>
+      <w:r>
+        <w:rPr>
+          <w:rFonts w:hint="eastAsia"/>
+        </w:rPr>
+        <w:t>数字表示</w:t>
+      </w:r>
+      <w:r>
+        <w:t>：</w:t>
+      </w:r>
+      <w:r>
+        <w:rPr>
+          <w:rFonts w:hint="eastAsia"/>
+        </w:rPr>
+        <w:t>0</w:t>
+      </w:r>
+      <w:r>
+        <w:rPr>
+          <w:rFonts w:hint="eastAsia"/>
+        </w:rPr>
+        <w:t>没有</w:t>
+      </w:r>
+      <w:r>
+        <w:t>权限，</w:t>
+      </w:r>
+      <w:r>
+        <w:rPr>
+          <w:rFonts w:hint="eastAsia"/>
+        </w:rPr>
+        <w:t>1</w:t>
+      </w:r>
+      <w:r>
+        <w:rPr>
+          <w:rFonts w:hint="eastAsia"/>
+        </w:rPr>
+        <w:t>可</w:t>
+      </w:r>
+      <w:r>
+        <w:t>执行权限，</w:t>
+      </w:r>
+      <w:r>
+        <w:rPr>
+          <w:rFonts w:hint="eastAsia"/>
+        </w:rPr>
+        <w:t>2</w:t>
+      </w:r>
+      <w:r>
+        <w:rPr>
+          <w:rFonts w:hint="eastAsia"/>
+        </w:rPr>
+        <w:t>可</w:t>
+      </w:r>
+      <w:r>
+        <w:t>写权限，</w:t>
+      </w:r>
+      <w:r>
+        <w:rPr>
+          <w:rFonts w:hint="eastAsia"/>
+        </w:rPr>
+        <w:t>4</w:t>
+      </w:r>
+      <w:r>
+        <w:rPr>
+          <w:rFonts w:hint="eastAsia"/>
+        </w:rPr>
+        <w:t>可读</w:t>
+      </w:r>
+      <w:r>
+        <w:t>权限</w:t>
+      </w:r>
+    </w:p>
+    <w:p>
+      <w:pPr>
+        <w:widowControl/>
+        <w:shd w:val="clear" w:color="auto" w:fill="FFFFFF"/>
+        <w:jc w:val="left"/>
+        <w:outlineLvl w:val="0"/>
+        <w:rPr>
+          <w:rFonts w:asciiTheme="minorEastAsia" w:hAnsiTheme="minorEastAsia" w:cs="宋体"/>
+          <w:b/>
+          <w:color w:val="333333"/>
+          <w:kern w:val="36"/>
+          <w:szCs w:val="21"/>
+        </w:rPr>
+      </w:pPr>
+      <w:r>
+        <w:rPr>
+          <w:rFonts w:asciiTheme="minorEastAsia" w:hAnsiTheme="minorEastAsia" w:cs="宋体" w:hint="eastAsia"/>
+          <w:b/>
+          <w:color w:val="333333"/>
+          <w:kern w:val="36"/>
+          <w:szCs w:val="21"/>
+        </w:rPr>
+        <w:t>ch</w:t>
+      </w:r>
+      <w:r>
+        <w:rPr>
+          <w:rFonts w:asciiTheme="minorEastAsia" w:hAnsiTheme="minorEastAsia" w:cs="宋体"/>
+          <w:b/>
+          <w:color w:val="333333"/>
+          <w:kern w:val="36"/>
+          <w:szCs w:val="21"/>
+        </w:rPr>
+        <w:t>mod u+x,g+x testvim</w:t>
+      </w:r>
+    </w:p>
+    <w:p>
+      <w:pPr>
+        <w:widowControl/>
+        <w:shd w:val="clear" w:color="auto" w:fill="FFFFFF"/>
+        <w:jc w:val="left"/>
+        <w:outlineLvl w:val="0"/>
+        <w:rPr>
+          <w:rFonts w:asciiTheme="minorEastAsia" w:hAnsiTheme="minorEastAsia" w:cs="宋体"/>
+          <w:b/>
+          <w:color w:val="333333"/>
+          <w:kern w:val="36"/>
+          <w:szCs w:val="21"/>
+        </w:rPr>
+      </w:pPr>
+      <w:r>
+        <w:rPr>
+          <w:rFonts w:asciiTheme="minorEastAsia" w:hAnsiTheme="minorEastAsia" w:cs="宋体"/>
+          <w:b/>
+          <w:color w:val="333333"/>
+          <w:kern w:val="36"/>
+          <w:szCs w:val="21"/>
+        </w:rPr>
+        <w:t>chmod  764  testvim</w:t>
+      </w:r>
+    </w:p>
+    <w:p>
+      <w:r>
+        <w:rPr>
+          <w:rFonts w:asciiTheme="minorEastAsia" w:hAnsiTheme="minorEastAsia"/>
+          <w:color w:val="ED7D31" w:themeColor="accent2"/>
+        </w:rPr>
+        <w:t xml:space="preserve">chown </w:t>
+      </w:r>
+      <w:r>
+        <w:rPr>
+          <w:rFonts w:asciiTheme="minorEastAsia" w:hAnsiTheme="minorEastAsia" w:hint="eastAsia"/>
+          <w:color w:val="ED7D31" w:themeColor="accent2"/>
+        </w:rPr>
+        <w:t>命令</w:t>
+      </w:r>
+      <w:r>
+        <w:rPr>
+          <w:rFonts w:asciiTheme="minorEastAsia" w:hAnsiTheme="minorEastAsia" w:hint="eastAsia"/>
+          <w:color w:val="ED7D31" w:themeColor="accent2"/>
+        </w:rPr>
+        <w:t xml:space="preserve"> </w:t>
+      </w:r>
+      <w:r>
+        <w:rPr>
+          <w:rFonts w:hint="eastAsia"/>
+        </w:rPr>
+        <w:t>更改</w:t>
+      </w:r>
+      <w:r>
+        <w:t>文件拥有者命令</w:t>
+      </w:r>
+    </w:p>
+    <w:p>
+      <w:r>
+        <w:rPr>
+          <w:rFonts w:hint="eastAsia"/>
+        </w:rPr>
+        <w:t>-</w:t>
+      </w:r>
+      <w:r>
+        <w:t xml:space="preserve">R </w:t>
+      </w:r>
+      <w:r>
+        <w:rPr>
+          <w:rFonts w:hint="eastAsia"/>
+        </w:rPr>
+        <w:t>递归</w:t>
+      </w:r>
+      <w:r>
+        <w:t>变更拥有者</w:t>
+      </w:r>
+    </w:p>
+    <w:p>
+      <w:pPr>
+        <w:pStyle w:val="3"/>
+      </w:pPr>
+      <w:r>
+        <w:rPr>
+          <w:rFonts w:hint="eastAsia"/>
+        </w:rPr>
+        <w:t xml:space="preserve">2.2.4 </w:t>
+      </w:r>
+      <w:r>
+        <w:rPr>
+          <w:rFonts w:hint="eastAsia"/>
+        </w:rPr>
+        <w:t>查找</w:t>
+      </w:r>
+      <w:r>
+        <w:t>文件命令</w:t>
+      </w:r>
+      <w:r>
+        <w:rPr>
+          <w:rFonts w:hint="eastAsia"/>
+        </w:rPr>
+        <w:t xml:space="preserve"> </w:t>
+      </w:r>
+      <w:r>
+        <w:t>find</w:t>
+      </w:r>
+    </w:p>
+    <w:p>
+      <w:r>
+        <w:rPr>
+          <w:rFonts w:hint="eastAsia"/>
+        </w:rPr>
+        <w:t xml:space="preserve">find </w:t>
+      </w:r>
+      <w:r>
+        <w:rPr>
+          <w:rFonts w:hint="eastAsia"/>
+        </w:rPr>
+        <w:t>路径</w:t>
+      </w:r>
+      <w:r>
+        <w:rPr>
+          <w:rFonts w:hint="eastAsia"/>
+        </w:rPr>
+        <w:t xml:space="preserve"> </w:t>
+      </w:r>
+      <w:r>
+        <w:rPr>
+          <w:rFonts w:hint="eastAsia"/>
+        </w:rPr>
+        <w:t>选项</w:t>
+      </w:r>
+      <w:r>
+        <w:rPr>
+          <w:rFonts w:hint="eastAsia"/>
+        </w:rPr>
+        <w:t xml:space="preserve"> </w:t>
+      </w:r>
+      <w:r>
+        <w:rPr>
+          <w:rFonts w:hint="eastAsia"/>
+        </w:rPr>
+        <w:t>操作</w:t>
+      </w:r>
+    </w:p>
+    <w:p>
+      <w:r>
+        <w:rPr>
+          <w:rFonts w:hint="eastAsia"/>
+        </w:rPr>
+        <w:t>.</w:t>
+      </w:r>
+      <w:r>
+        <w:rPr>
+          <w:rFonts w:hint="eastAsia"/>
+        </w:rPr>
+        <w:t>表示</w:t>
+      </w:r>
+      <w:r>
+        <w:t>当前目录，</w:t>
+      </w:r>
+      <w:r>
+        <w:rPr>
+          <w:rFonts w:hint="eastAsia"/>
+        </w:rPr>
+        <w:t xml:space="preserve"> </w:t>
+      </w:r>
+      <w:r>
+        <w:rPr>
+          <w:rFonts w:hint="eastAsia"/>
+        </w:rPr>
+        <w:t>/</w:t>
+      </w:r>
+      <w:r>
+        <w:rPr>
+          <w:rFonts w:hint="eastAsia"/>
+        </w:rPr>
+        <w:t>表示</w:t>
+      </w:r>
+      <w:r>
+        <w:t>系统</w:t>
+      </w:r>
+      <w:r>
+        <w:rPr>
+          <w:rFonts w:hint="eastAsia"/>
+        </w:rPr>
+        <w:t>根目录</w:t>
+      </w:r>
+      <w:r>
+        <w:rPr>
+          <w:rFonts w:hint="eastAsia"/>
+        </w:rPr>
+        <w:t>。</w:t>
+      </w:r>
+      <w:r>
+        <w:t>可以</w:t>
+      </w:r>
+      <w:r>
+        <w:rPr>
+          <w:rFonts w:hint="eastAsia"/>
+        </w:rPr>
+        <w:t>指定</w:t>
+      </w:r>
+      <w:r>
+        <w:t>按照文件属主，更改时间，</w:t>
+      </w:r>
+      <w:r>
+        <w:rPr>
+          <w:rFonts w:hint="eastAsia"/>
+        </w:rPr>
+        <w:t>文件</w:t>
+      </w:r>
+      <w:r>
+        <w:t>类型等条件来</w:t>
+      </w:r>
+    </w:p>
+    <w:p>
+      <w:r>
+        <w:t>查找</w:t>
+      </w:r>
+    </w:p>
+    <w:p>
+      <w:r>
+        <w:rPr>
+          <w:rFonts w:hint="eastAsia"/>
+        </w:rPr>
+        <w:t xml:space="preserve">name </w:t>
+      </w:r>
+      <w:r>
+        <w:rPr>
+          <w:rFonts w:hint="eastAsia"/>
+        </w:rPr>
+        <w:t>根据</w:t>
+      </w:r>
+      <w:r>
+        <w:t>文件名查找文件</w:t>
+      </w:r>
+    </w:p>
+    <w:p>
+      <w:r>
+        <w:rPr>
+          <w:rFonts w:hint="eastAsia"/>
+        </w:rPr>
+        <w:t>per</w:t>
+      </w:r>
+      <w:r>
+        <w:t xml:space="preserve">m </w:t>
+      </w:r>
+      <w:r>
+        <w:rPr>
+          <w:rFonts w:hint="eastAsia"/>
+        </w:rPr>
+        <w:t>根据</w:t>
+      </w:r>
+      <w:r>
+        <w:t>文件权限查找文件</w:t>
+      </w:r>
+    </w:p>
+    <w:p>
+      <w:r>
+        <w:rPr>
+          <w:rFonts w:hint="eastAsia"/>
+        </w:rPr>
+        <w:t>de</w:t>
+      </w:r>
+      <w:r>
+        <w:t xml:space="preserve">pth </w:t>
+      </w:r>
+      <w:r>
+        <w:rPr>
+          <w:rFonts w:hint="eastAsia"/>
+        </w:rPr>
+        <w:t>查找</w:t>
+      </w:r>
+      <w:r>
+        <w:t>文件时，先</w:t>
+      </w:r>
+      <w:r>
+        <w:rPr>
+          <w:rFonts w:hint="eastAsia"/>
+        </w:rPr>
+        <w:t>查找</w:t>
+      </w:r>
+      <w:r>
+        <w:t>当前目录中的文件</w:t>
+      </w:r>
+      <w:r>
+        <w:rPr>
+          <w:rFonts w:hint="eastAsia"/>
+        </w:rPr>
+        <w:t>，</w:t>
+      </w:r>
+      <w:r>
+        <w:t>然后再其子目录中查找</w:t>
+      </w:r>
+    </w:p>
+    <w:p>
+      <w:r>
+        <w:rPr>
+          <w:rFonts w:hint="eastAsia"/>
+        </w:rPr>
+        <w:t>ty</w:t>
+      </w:r>
+      <w:r>
+        <w:t xml:space="preserve">pe </w:t>
+      </w:r>
+      <w:r>
+        <w:rPr>
+          <w:rFonts w:hint="eastAsia"/>
+        </w:rPr>
+        <w:t>查找</w:t>
+      </w:r>
+      <w:r>
+        <w:t>某一类型的文件</w:t>
+      </w:r>
+    </w:p>
+    <w:p>
+      <w:r>
+        <w:tab/>
+        <w:t xml:space="preserve">b </w:t>
+      </w:r>
+      <w:r>
+        <w:rPr>
+          <w:rFonts w:hint="eastAsia"/>
+        </w:rPr>
+        <w:t>块</w:t>
+      </w:r>
+      <w:r>
+        <w:t>设备文件</w:t>
+      </w:r>
+    </w:p>
+    <w:p>
+      <w:r>
+        <w:tab/>
+        <w:t xml:space="preserve">d </w:t>
+      </w:r>
+      <w:r>
+        <w:rPr>
+          <w:rFonts w:hint="eastAsia"/>
+        </w:rPr>
+        <w:t>目录</w:t>
+      </w:r>
+    </w:p>
+    <w:p>
+      <w:r>
+        <w:tab/>
+        <w:t xml:space="preserve">c </w:t>
+      </w:r>
+      <w:r>
+        <w:rPr>
+          <w:rFonts w:hint="eastAsia"/>
+        </w:rPr>
+        <w:t>字符</w:t>
+      </w:r>
+      <w:r>
+        <w:t>设备文件</w:t>
+      </w:r>
+    </w:p>
+    <w:p>
+      <w:r>
+        <w:tab/>
+        <w:t xml:space="preserve">p </w:t>
+      </w:r>
+      <w:r>
+        <w:rPr>
+          <w:rFonts w:hint="eastAsia"/>
+        </w:rPr>
+        <w:t>管道</w:t>
+      </w:r>
+      <w:r>
+        <w:t>文件</w:t>
+      </w:r>
+    </w:p>
+    <w:p>
+      <w:r>
+        <w:rPr>
+          <w:rFonts w:hint="eastAsia"/>
+        </w:rPr>
+        <w:t xml:space="preserve">     </w:t>
+      </w:r>
+      <w:r>
+        <w:t xml:space="preserve">l </w:t>
+      </w:r>
+      <w:r>
+        <w:rPr>
+          <w:rFonts w:hint="eastAsia"/>
+        </w:rPr>
+        <w:t>符号</w:t>
+      </w:r>
+      <w:r>
+        <w:t>链接文件</w:t>
+      </w:r>
+    </w:p>
+    <w:p>
+      <w:r>
+        <w:t xml:space="preserve">     f </w:t>
+      </w:r>
+      <w:r>
+        <w:rPr>
+          <w:rFonts w:hint="eastAsia"/>
+        </w:rPr>
+        <w:t>普通</w:t>
+      </w:r>
+      <w:r>
+        <w:t>文件</w:t>
+      </w:r>
+    </w:p>
+    <w:p>
+      <w:r>
+        <w:t>find</w:t>
+      </w:r>
+      <w:r>
+        <w:rPr>
+          <w:rFonts w:hint="eastAsia"/>
+        </w:rPr>
+        <w:t>命令</w:t>
+      </w:r>
+      <w:r>
+        <w:t>的操作用于指定结果的输出方式</w:t>
+      </w:r>
+    </w:p>
+    <w:p>
+      <w:r>
+        <w:rPr>
+          <w:rFonts w:hint="eastAsia"/>
+        </w:rPr>
+        <w:t>print</w:t>
+      </w:r>
+      <w:r>
+        <w:t xml:space="preserve"> </w:t>
+      </w:r>
+      <w:r>
+        <w:rPr>
+          <w:rFonts w:hint="eastAsia"/>
+        </w:rPr>
+        <w:t>将</w:t>
+      </w:r>
+      <w:r>
+        <w:t>匹配的文件输出到标准输出</w:t>
+      </w:r>
+    </w:p>
+    <w:p>
+      <w:r>
+        <w:rPr>
+          <w:rFonts w:hint="eastAsia"/>
+        </w:rPr>
+        <w:t>exe</w:t>
+      </w:r>
+      <w:r>
+        <w:t xml:space="preserve">c </w:t>
+      </w:r>
+      <w:r>
+        <w:rPr>
+          <w:rFonts w:hint="eastAsia"/>
+        </w:rPr>
+        <w:t>对</w:t>
+      </w:r>
+      <w:r>
+        <w:t>匹配的文件执行该参数所给出的</w:t>
+      </w:r>
+      <w:r>
+        <w:t>shell</w:t>
+      </w:r>
+      <w:r>
+        <w:rPr>
+          <w:rFonts w:hint="eastAsia"/>
+        </w:rPr>
+        <w:t>命令</w:t>
+      </w:r>
+      <w:r>
+        <w:t>。</w:t>
+      </w:r>
+      <w:r>
+        <w:rPr>
+          <w:rFonts w:hint="eastAsia"/>
+        </w:rPr>
+        <w:t>相应</w:t>
+      </w:r>
+      <w:r>
+        <w:t>的命令的形式为</w:t>
+      </w:r>
+      <w:r>
+        <w:t>’command’ {}  \;</w:t>
+      </w:r>
+      <w:r>
+        <w:rPr>
+          <w:rFonts w:hint="eastAsia"/>
+        </w:rPr>
+        <w:t>注意</w:t>
+      </w:r>
+      <w:r>
+        <w:t>{}  \;</w:t>
+      </w:r>
+      <w:r>
+        <w:t>空格</w:t>
+      </w:r>
+    </w:p>
+    <w:p>
+      <w:pPr>
+        <w:widowControl/>
+        <w:shd w:val="clear" w:color="auto" w:fill="FFFFFF"/>
+        <w:jc w:val="left"/>
+        <w:outlineLvl w:val="0"/>
+        <w:rPr>
+          <w:rFonts w:asciiTheme="minorEastAsia" w:hAnsiTheme="minorEastAsia" w:cs="宋体"/>
+          <w:b/>
+          <w:color w:val="00B050"/>
+          <w:kern w:val="36"/>
+          <w:szCs w:val="21"/>
+        </w:rPr>
+      </w:pPr>
+      <w:r>
+        <w:rPr>
+          <w:rFonts w:asciiTheme="minorEastAsia" w:hAnsiTheme="minorEastAsia" w:cs="宋体" w:hint="eastAsia"/>
+          <w:b/>
+          <w:color w:val="333333"/>
+          <w:kern w:val="36"/>
+          <w:szCs w:val="21"/>
+        </w:rPr>
+        <w:t>find</w:t>
+      </w:r>
+      <w:r>
+        <w:rPr>
+          <w:rFonts w:asciiTheme="minorEastAsia" w:hAnsiTheme="minorEastAsia" w:cs="宋体"/>
+          <w:b/>
+          <w:color w:val="333333"/>
+          <w:kern w:val="36"/>
+          <w:szCs w:val="21"/>
+        </w:rPr>
+        <w:t xml:space="preserve"> . -name ‘t*’ -perm 744 -print </w:t>
+      </w:r>
+      <w:r>
+        <w:rPr>
+          <w:rFonts w:asciiTheme="minorEastAsia" w:hAnsiTheme="minorEastAsia" w:cs="宋体"/>
+          <w:b/>
+          <w:color w:val="00B050"/>
+          <w:kern w:val="36"/>
+          <w:szCs w:val="21"/>
+        </w:rPr>
+        <w:t>//</w:t>
+      </w:r>
+      <w:r>
+        <w:rPr>
+          <w:rFonts w:asciiTheme="minorEastAsia" w:hAnsiTheme="minorEastAsia" w:cs="宋体" w:hint="eastAsia"/>
+          <w:b/>
+          <w:color w:val="00B050"/>
+          <w:kern w:val="36"/>
+          <w:szCs w:val="21"/>
+        </w:rPr>
+        <w:t>查找以</w:t>
+      </w:r>
+      <w:r>
+        <w:rPr>
+          <w:rFonts w:asciiTheme="minorEastAsia" w:hAnsiTheme="minorEastAsia" w:cs="宋体"/>
+          <w:b/>
+          <w:color w:val="00B050"/>
+          <w:kern w:val="36"/>
+          <w:szCs w:val="21"/>
+        </w:rPr>
+        <w:t>t开头的，且文件属主具有读写执行权限的文件</w:t>
+      </w:r>
+    </w:p>
+    <w:p>
+      <w:pPr>
+        <w:widowControl/>
+        <w:shd w:val="clear" w:color="auto" w:fill="FFFFFF"/>
+        <w:jc w:val="left"/>
+        <w:outlineLvl w:val="0"/>
+        <w:rPr>
+          <w:rFonts w:asciiTheme="minorEastAsia" w:hAnsiTheme="minorEastAsia" w:cs="宋体"/>
+          <w:b/>
+          <w:color w:val="00B050"/>
+          <w:kern w:val="36"/>
+          <w:szCs w:val="21"/>
+        </w:rPr>
+      </w:pPr>
+      <w:r>
+        <w:rPr>
+          <w:rFonts w:asciiTheme="minorEastAsia" w:hAnsiTheme="minorEastAsia" w:cs="宋体" w:hint="eastAsia"/>
+          <w:b/>
+          <w:color w:val="00B050"/>
+          <w:kern w:val="36"/>
+          <w:szCs w:val="21"/>
+        </w:rPr>
+        <w:t>fin</w:t>
+      </w:r>
+      <w:r>
+        <w:rPr>
+          <w:rFonts w:asciiTheme="minorEastAsia" w:hAnsiTheme="minorEastAsia" w:cs="宋体"/>
+          <w:b/>
+          <w:color w:val="00B050"/>
+          <w:kern w:val="36"/>
+          <w:szCs w:val="21"/>
+        </w:rPr>
+        <w:t>d /etc -type f -name “rc*”</w:t>
+      </w:r>
+      <w:r>
+        <w:rPr>
+          <w:rFonts w:asciiTheme="minorEastAsia" w:hAnsiTheme="minorEastAsia" w:cs="宋体"/>
+          <w:b/>
+          <w:color w:val="00B050"/>
+          <w:kern w:val="36"/>
+          <w:szCs w:val="21"/>
+        </w:rPr>
+        <w:t xml:space="preserve"> -exec ls -l {} \;</w:t>
+      </w:r>
+    </w:p>
+    <w:p>
+      <w:pPr>
+        <w:pStyle w:val="2"/>
+      </w:pPr>
+      <w:r>
+        <w:t xml:space="preserve">2.3 </w:t>
+      </w:r>
+      <w:r>
+        <w:rPr>
+          <w:rFonts w:hint="eastAsia"/>
+        </w:rPr>
+        <w:t>文本</w:t>
+      </w:r>
+      <w:r>
+        <w:t>编辑器</w:t>
+      </w:r>
+    </w:p>
+    <w:p>
+      <w:pPr>
+        <w:rPr>
+          <w:rFonts w:hint="eastAsia"/>
+          <w:color w:val="ED7D31" w:themeColor="accent2"/>
+        </w:rPr>
+      </w:pPr>
+      <w:r>
+        <w:rPr>
+          <w:rFonts w:hint="eastAsia"/>
+          <w:color w:val="ED7D31" w:themeColor="accent2"/>
+        </w:rPr>
+        <w:t>命令</w:t>
+      </w:r>
+      <w:r>
+        <w:rPr>
+          <w:color w:val="ED7D31" w:themeColor="accent2"/>
+        </w:rPr>
+        <w:t>模式</w:t>
+      </w:r>
+    </w:p>
+    <w:p>
+      <w:r>
+        <w:rPr>
+          <w:rFonts w:hint="eastAsia"/>
+        </w:rPr>
+        <w:t>vim</w:t>
+      </w:r>
+      <w:r>
+        <w:t xml:space="preserve"> +n file </w:t>
+      </w:r>
+      <w:r>
+        <w:rPr>
+          <w:rFonts w:hint="eastAsia"/>
+        </w:rPr>
+        <w:t>编辑</w:t>
+      </w:r>
+      <w:r>
+        <w:t>file</w:t>
+      </w:r>
+      <w:r>
+        <w:rPr>
+          <w:rFonts w:hint="eastAsia"/>
+        </w:rPr>
+        <w:t>文件</w:t>
+      </w:r>
+      <w:r>
+        <w:t>并将光标置于</w:t>
+      </w:r>
+      <w:r>
+        <w:rPr>
+          <w:rFonts w:hint="eastAsia"/>
+        </w:rPr>
+        <w:t>第</w:t>
+      </w:r>
+      <w:r>
+        <w:t>n</w:t>
+      </w:r>
+      <w:r>
+        <w:t>行</w:t>
+      </w:r>
+    </w:p>
+    <w:p>
+      <w:r>
+        <w:rPr>
+          <w:rFonts w:hint="eastAsia"/>
+        </w:rPr>
+        <w:t>vi</w:t>
+      </w:r>
+      <w:r>
+        <w:t xml:space="preserve">m + file </w:t>
+      </w:r>
+      <w:r>
+        <w:rPr>
+          <w:rFonts w:hint="eastAsia"/>
+        </w:rPr>
+        <w:t>编辑</w:t>
+      </w:r>
+      <w:r>
+        <w:t>file</w:t>
+      </w:r>
+      <w:r>
+        <w:t>文件，</w:t>
+      </w:r>
+      <w:r>
+        <w:rPr>
+          <w:rFonts w:hint="eastAsia"/>
+        </w:rPr>
+        <w:t>并</w:t>
+      </w:r>
+      <w:r>
+        <w:t>将光标置于最后一行</w:t>
+      </w:r>
+    </w:p>
+    <w:p>
+      <w:pPr>
+        <w:rPr>
+          <w:rFonts w:hint="eastAsia"/>
+        </w:rPr>
+      </w:pPr>
+      <w:r>
+        <w:rPr>
+          <w:rFonts w:hint="eastAsia"/>
+        </w:rPr>
+        <w:t>保存</w:t>
+      </w:r>
+      <w:r>
+        <w:t>和退出命令</w:t>
+      </w:r>
+    </w:p>
+    <w:p>
+      <w:pPr>
+        <w:rPr>
+          <w:rFonts w:hint="eastAsia"/>
+        </w:rPr>
+      </w:pPr>
+      <w:r>
+        <w:rPr>
+          <w:rFonts w:hint="eastAsia"/>
+        </w:rPr>
+        <w:t>W</w:t>
+      </w:r>
+      <w:r>
+        <w:t xml:space="preserve">      </w:t>
+      </w:r>
+      <w:r>
+        <w:rPr>
+          <w:rFonts w:hint="eastAsia"/>
+        </w:rPr>
+        <w:t>保存</w:t>
+      </w:r>
+      <w:r>
+        <w:t>文本</w:t>
+      </w:r>
+    </w:p>
+    <w:p>
+      <w:pPr>
+        <w:rPr>
+          <w:rFonts w:hint="eastAsia"/>
+        </w:rPr>
+      </w:pPr>
+      <w:r>
+        <w:t>Q</w:t>
+      </w:r>
+      <w:r>
+        <w:tab/>
+      </w:r>
+      <w:r>
+        <w:tab/>
+      </w:r>
+      <w:r>
+        <w:rPr>
+          <w:rFonts w:hint="eastAsia"/>
+        </w:rPr>
+        <w:t>退出</w:t>
+      </w:r>
+      <w:r>
+        <w:t>文本编辑器</w:t>
+      </w:r>
+    </w:p>
+    <w:p>
+      <w:pPr>
+        <w:rPr>
+          <w:rFonts w:hint="eastAsia"/>
+        </w:rPr>
+      </w:pPr>
+      <w:r>
+        <w:t xml:space="preserve">q!       </w:t>
+      </w:r>
+      <w:r>
+        <w:rPr>
+          <w:rFonts w:hint="eastAsia"/>
+        </w:rPr>
+        <w:t>退出</w:t>
+      </w:r>
+      <w:r>
+        <w:t>不</w:t>
+      </w:r>
+      <w:r>
+        <w:rPr>
+          <w:rFonts w:hint="eastAsia"/>
+        </w:rPr>
+        <w:t>保存</w:t>
+      </w:r>
+    </w:p>
+    <w:p>
+      <w:r>
+        <w:t xml:space="preserve">Wq        </w:t>
+      </w:r>
+      <w:r>
+        <w:rPr>
+          <w:rFonts w:hint="eastAsia"/>
+        </w:rPr>
+        <w:t>保存</w:t>
+      </w:r>
+      <w:r>
+        <w:t>并退出</w:t>
+      </w:r>
+    </w:p>
+    <w:p>
+      <w:pPr>
+        <w:rPr>
+          <w:rFonts w:hint="eastAsia"/>
+          <w:color w:val="ED7D31" w:themeColor="accent2"/>
+        </w:rPr>
+      </w:pPr>
+      <w:r>
+        <w:rPr>
+          <w:rFonts w:hint="eastAsia"/>
+          <w:color w:val="ED7D31" w:themeColor="accent2"/>
+        </w:rPr>
+        <w:t>插入</w:t>
+      </w:r>
+      <w:r>
+        <w:rPr>
+          <w:color w:val="ED7D31" w:themeColor="accent2"/>
+        </w:rPr>
+        <w:t>模式</w:t>
+      </w:r>
+    </w:p>
+    <w:p>
+      <w:r>
+        <w:rPr>
+          <w:rFonts w:hint="eastAsia"/>
+        </w:rPr>
+        <w:t>在</w:t>
+      </w:r>
+      <w:r>
+        <w:t>命令模式下按</w:t>
+      </w:r>
+      <w:r>
+        <w:t>I,o,a</w:t>
+      </w:r>
+      <w:r>
+        <w:rPr>
+          <w:rFonts w:hint="eastAsia"/>
+        </w:rPr>
+        <w:t>等</w:t>
+      </w:r>
+      <w:r>
+        <w:t>字母都可以进入插入模式</w:t>
+      </w:r>
+      <w:r>
+        <w:rPr>
+          <w:rFonts w:hint="eastAsia"/>
+        </w:rPr>
+        <w:t>。</w:t>
+      </w:r>
+      <w:r>
+        <w:rPr>
+          <w:rFonts w:hint="eastAsia"/>
+        </w:rPr>
+        <w:t>ESC</w:t>
+      </w:r>
+      <w:r>
+        <w:rPr>
+          <w:rFonts w:hint="eastAsia"/>
+        </w:rPr>
+        <w:t>进入</w:t>
+      </w:r>
+      <w:r>
+        <w:t>命令模式</w:t>
+      </w:r>
+    </w:p>
+    <w:p>
+      <w:r>
+        <w:rPr>
+          <w:rFonts w:hint="eastAsia"/>
+        </w:rPr>
+        <w:t>h</w:t>
+      </w:r>
+      <w:r>
+        <w:t xml:space="preserve"> </w:t>
+      </w:r>
+      <w:r>
+        <w:rPr>
+          <w:rFonts w:hint="eastAsia"/>
+        </w:rPr>
+        <w:t>将</w:t>
+      </w:r>
+      <w:r>
+        <w:t>光标向左移动</w:t>
+      </w:r>
+    </w:p>
+    <w:p>
+      <w:r>
+        <w:rPr>
+          <w:rFonts w:hint="eastAsia"/>
+        </w:rPr>
+        <w:t>j</w:t>
+      </w:r>
+      <w:r>
+        <w:rPr>
+          <w:rFonts w:hint="eastAsia"/>
+        </w:rPr>
+        <w:t>将</w:t>
+      </w:r>
+      <w:r>
+        <w:t>光标向</w:t>
+      </w:r>
+      <w:r>
+        <w:rPr>
+          <w:rFonts w:hint="eastAsia"/>
+        </w:rPr>
+        <w:t>下</w:t>
+      </w:r>
+      <w:r>
+        <w:t>移动</w:t>
+      </w:r>
+    </w:p>
+    <w:p>
+      <w:r>
+        <w:t>k</w:t>
+      </w:r>
+      <w:r>
+        <w:rPr>
+          <w:rFonts w:hint="eastAsia"/>
+        </w:rPr>
+        <w:t>将</w:t>
+      </w:r>
+      <w:r>
+        <w:t>光标向</w:t>
+      </w:r>
+      <w:r>
+        <w:rPr>
+          <w:rFonts w:hint="eastAsia"/>
+        </w:rPr>
+        <w:t>上</w:t>
+      </w:r>
+      <w:r>
+        <w:t>移动</w:t>
+      </w:r>
+    </w:p>
+    <w:p>
+      <w:r>
+        <w:lastRenderedPageBreak/>
+        <w:t>l</w:t>
+      </w:r>
+      <w:r>
+        <w:rPr>
+          <w:rFonts w:hint="eastAsia"/>
+        </w:rPr>
+        <w:t>将</w:t>
+      </w:r>
+      <w:r>
+        <w:t>光标向</w:t>
+      </w:r>
+      <w:r>
+        <w:rPr>
+          <w:rFonts w:hint="eastAsia"/>
+        </w:rPr>
+        <w:t>右</w:t>
+      </w:r>
+      <w:r>
+        <w:t>移动</w:t>
+      </w:r>
+    </w:p>
+    <w:p>
+      <w:pPr>
+        <w:rPr>
+          <w:rFonts w:hint="eastAsia"/>
+        </w:rPr>
+      </w:pPr>
+      <w:r>
+        <w:rPr>
+          <w:rFonts w:hint="eastAsia"/>
+        </w:rPr>
+        <w:t>}</w:t>
+      </w:r>
+      <w:r>
+        <w:t xml:space="preserve">  </w:t>
+      </w:r>
+      <w:r>
+        <w:rPr>
+          <w:rFonts w:hint="eastAsia"/>
+        </w:rPr>
+        <w:t>光标</w:t>
+      </w:r>
+      <w:r>
+        <w:t>移动到</w:t>
+      </w:r>
+      <w:r>
+        <w:rPr>
+          <w:rFonts w:hint="eastAsia"/>
+        </w:rPr>
+        <w:t>段落</w:t>
+      </w:r>
+      <w:r>
+        <w:rPr>
+          <w:rFonts w:hint="eastAsia"/>
+        </w:rPr>
+        <w:t>结尾</w:t>
+      </w:r>
+    </w:p>
+    <w:p>
+      <w:pPr>
+        <w:rPr>
+          <w:rFonts w:hint="eastAsia"/>
+        </w:rPr>
+      </w:pPr>
+      <w:r>
+        <w:t xml:space="preserve">{  </w:t>
+      </w:r>
+      <w:r>
+        <w:rPr>
+          <w:rFonts w:hint="eastAsia"/>
+        </w:rPr>
+        <w:t>光标</w:t>
+      </w:r>
+      <w:r>
+        <w:t>移动到</w:t>
+      </w:r>
+      <w:r>
+        <w:rPr>
+          <w:rFonts w:hint="eastAsia"/>
+        </w:rPr>
+        <w:t>段落</w:t>
+      </w:r>
+      <w:r>
+        <w:t>开头</w:t>
+      </w:r>
+    </w:p>
+    <w:p>
+      <w:pPr>
+        <w:rPr>
+          <w:rFonts w:hint="eastAsia"/>
+        </w:rPr>
+      </w:pPr>
+      <w:r>
+        <w:rPr>
+          <w:rFonts w:hint="eastAsia"/>
+        </w:rPr>
+        <w:t>）</w:t>
+      </w:r>
+      <w:r>
+        <w:rPr>
+          <w:rFonts w:hint="eastAsia"/>
+        </w:rPr>
+        <w:t>光标</w:t>
+      </w:r>
+      <w:r>
+        <w:t>移动到句子的</w:t>
+      </w:r>
+      <w:r>
+        <w:rPr>
+          <w:rFonts w:hint="eastAsia"/>
+        </w:rPr>
+        <w:t>结尾</w:t>
+      </w:r>
+    </w:p>
+    <w:p>
+      <w:r>
+        <w:rPr>
+          <w:rFonts w:hint="eastAsia"/>
+        </w:rPr>
+        <w:t>（</w:t>
+      </w:r>
+      <w:r>
+        <w:rPr>
+          <w:rFonts w:hint="eastAsia"/>
+        </w:rPr>
+        <w:t xml:space="preserve">  </w:t>
+      </w:r>
+      <w:r>
+        <w:rPr>
+          <w:rFonts w:hint="eastAsia"/>
+        </w:rPr>
+        <w:t>光标</w:t>
+      </w:r>
+      <w:r>
+        <w:t>移动到句子的开头</w:t>
+      </w:r>
+    </w:p>
+    <w:p>
+      <w:r>
+        <w:rPr>
+          <w:rFonts w:hint="eastAsia"/>
+        </w:rPr>
+        <w:t xml:space="preserve">^  </w:t>
+      </w:r>
+      <w:r>
+        <w:rPr>
+          <w:rFonts w:hint="eastAsia"/>
+        </w:rPr>
+        <w:t>移动到</w:t>
+      </w:r>
+      <w:r>
+        <w:t>当前行第一个非空字符</w:t>
+      </w:r>
+    </w:p>
+    <w:p>
+      <w:r>
+        <w:rPr>
+          <w:rFonts w:hint="eastAsia"/>
+        </w:rPr>
+        <w:t xml:space="preserve">$  </w:t>
+      </w:r>
+      <w:r>
+        <w:rPr>
+          <w:rFonts w:hint="eastAsia"/>
+        </w:rPr>
+        <w:t>移动</w:t>
+      </w:r>
+      <w:r>
+        <w:t>到当前行末尾</w:t>
+      </w:r>
+    </w:p>
+    <w:p>
+      <w:r>
+        <w:rPr>
+          <w:rFonts w:hint="eastAsia"/>
+        </w:rPr>
+        <w:t xml:space="preserve">:n </w:t>
+      </w:r>
+      <w:r>
+        <w:rPr>
+          <w:rFonts w:hint="eastAsia"/>
+        </w:rPr>
+        <w:t>移动</w:t>
+      </w:r>
+      <w:r>
+        <w:t>到行</w:t>
+      </w:r>
+      <w:r>
+        <w:t>n</w:t>
+      </w:r>
+    </w:p>
+    <w:p>
+      <w:r>
+        <w:t xml:space="preserve">x </w:t>
+      </w:r>
+      <w:r>
+        <w:rPr>
+          <w:rFonts w:hint="eastAsia"/>
+        </w:rPr>
+        <w:t>删除</w:t>
+      </w:r>
+      <w:r>
+        <w:t>光标当前位置字符</w:t>
+      </w:r>
+    </w:p>
+    <w:p>
+      <w:r>
+        <w:t xml:space="preserve">dd </w:t>
+      </w:r>
+      <w:r>
+        <w:rPr>
+          <w:rFonts w:hint="eastAsia"/>
+        </w:rPr>
+        <w:t>删除</w:t>
+      </w:r>
+      <w:r>
+        <w:t>光标</w:t>
+      </w:r>
+      <w:r>
+        <w:rPr>
+          <w:rFonts w:hint="eastAsia"/>
+        </w:rPr>
+        <w:t>在</w:t>
+      </w:r>
+      <w:r>
+        <w:t>的整行</w:t>
+      </w:r>
+    </w:p>
+    <w:p>
+      <w:pPr>
+        <w:rPr>
+          <w:rFonts w:hint="eastAsia"/>
+        </w:rPr>
+      </w:pPr>
+      <w:r>
+        <w:rPr>
+          <w:rFonts w:hint="eastAsia"/>
+        </w:rPr>
+        <w:t>d</w:t>
+      </w:r>
+      <w:r>
+        <w:t xml:space="preserve">$ </w:t>
+      </w:r>
+      <w:r>
+        <w:rPr>
+          <w:rFonts w:hint="eastAsia"/>
+        </w:rPr>
+        <w:t>删除</w:t>
+      </w:r>
+      <w:r>
+        <w:t>当前光标位置到改行结束的所有文件</w:t>
+      </w:r>
+    </w:p>
+    <w:p>
+      <w:pPr>
+        <w:rPr>
+          <w:color w:val="ED7D31" w:themeColor="accent2"/>
+        </w:rPr>
+      </w:pPr>
+      <w:r>
+        <w:rPr>
+          <w:rFonts w:hint="eastAsia"/>
+          <w:color w:val="ED7D31" w:themeColor="accent2"/>
+        </w:rPr>
+        <w:t>底行</w:t>
+      </w:r>
+      <w:r>
+        <w:rPr>
+          <w:color w:val="ED7D31" w:themeColor="accent2"/>
+        </w:rPr>
+        <w:t>工作模式</w:t>
+      </w:r>
+    </w:p>
+    <w:p>
+      <w:r>
+        <w:rPr>
+          <w:rFonts w:hint="eastAsia"/>
+        </w:rPr>
+        <w:t>/</w:t>
+      </w:r>
+      <w:r>
+        <w:t xml:space="preserve">  </w:t>
+      </w:r>
+      <w:r>
+        <w:rPr>
+          <w:rFonts w:hint="eastAsia"/>
+        </w:rPr>
+        <w:t>进入</w:t>
+      </w:r>
+      <w:r>
+        <w:t>底行工作模式</w:t>
+      </w:r>
+      <w:r>
+        <w:rPr>
+          <w:rFonts w:hint="eastAsia"/>
+        </w:rPr>
+        <w:t xml:space="preserve"> </w:t>
+      </w:r>
+    </w:p>
+    <w:p>
+      <w:r>
+        <w:rPr>
+          <w:rFonts w:hint="eastAsia"/>
+        </w:rPr>
+        <w:t>输入</w:t>
+      </w:r>
+      <w:r>
+        <w:t>待搜索字符串后按</w:t>
+      </w:r>
+      <w:r>
+        <w:rPr>
+          <w:rFonts w:hint="eastAsia"/>
+        </w:rPr>
+        <w:t>enter</w:t>
+      </w:r>
+      <w:r>
+        <w:rPr>
+          <w:rFonts w:hint="eastAsia"/>
+        </w:rPr>
+        <w:t>开始</w:t>
+      </w:r>
+      <w:r>
+        <w:t>搜索</w:t>
+      </w:r>
+    </w:p>
+    <w:p>
+      <w:pPr>
+        <w:rPr>
+          <w:rFonts w:hint="eastAsia"/>
+          <w:color w:val="ED7D31" w:themeColor="accent2"/>
+        </w:rPr>
+      </w:pPr>
+      <w:r>
+        <w:rPr>
+          <w:rFonts w:hint="eastAsia"/>
+          <w:color w:val="ED7D31" w:themeColor="accent2"/>
+        </w:rPr>
+        <w:t>vim</w:t>
+      </w:r>
+      <w:r>
+        <w:rPr>
+          <w:color w:val="ED7D31" w:themeColor="accent2"/>
+        </w:rPr>
+        <w:t xml:space="preserve"> </w:t>
+      </w:r>
+      <w:r>
+        <w:rPr>
+          <w:rFonts w:hint="eastAsia"/>
+          <w:color w:val="ED7D31" w:themeColor="accent2"/>
+        </w:rPr>
+        <w:t>配置</w:t>
+      </w:r>
+    </w:p>
+    <w:p>
+      <w:pPr>
+        <w:widowControl/>
+        <w:shd w:val="clear" w:color="auto" w:fill="FFFFFF"/>
+        <w:jc w:val="left"/>
+        <w:outlineLvl w:val="0"/>
+        <w:rPr>
+          <w:rFonts w:asciiTheme="minorEastAsia" w:hAnsiTheme="minorEastAsia" w:cs="宋体"/>
+          <w:b/>
+          <w:color w:val="333333"/>
+          <w:kern w:val="36"/>
+          <w:szCs w:val="21"/>
+        </w:rPr>
+      </w:pPr>
+      <w:r>
+        <w:rPr>
+          <w:rFonts w:asciiTheme="minorEastAsia" w:hAnsiTheme="minorEastAsia" w:cs="宋体" w:hint="eastAsia"/>
+          <w:b/>
+          <w:color w:val="333333"/>
+          <w:kern w:val="36"/>
+          <w:szCs w:val="21"/>
+        </w:rPr>
+        <w:t>set</w:t>
+      </w:r>
+      <w:r>
+        <w:rPr>
+          <w:rFonts w:asciiTheme="minorEastAsia" w:hAnsiTheme="minorEastAsia" w:cs="宋体"/>
+          <w:b/>
+          <w:color w:val="333333"/>
+          <w:kern w:val="36"/>
+          <w:szCs w:val="21"/>
+        </w:rPr>
+        <w:t xml:space="preserve"> showmatch:</w:t>
+      </w:r>
+      <w:r>
+        <w:rPr>
+          <w:rFonts w:asciiTheme="minorEastAsia" w:hAnsiTheme="minorEastAsia" w:cs="宋体" w:hint="eastAsia"/>
+          <w:b/>
+          <w:color w:val="333333"/>
+          <w:kern w:val="36"/>
+          <w:szCs w:val="21"/>
+        </w:rPr>
+        <w:t>文件中</w:t>
+      </w:r>
+      <w:r>
+        <w:rPr>
+          <w:rFonts w:asciiTheme="minorEastAsia" w:hAnsiTheme="minorEastAsia" w:cs="宋体"/>
+          <w:b/>
+          <w:color w:val="333333"/>
+          <w:kern w:val="36"/>
+          <w:szCs w:val="21"/>
+        </w:rPr>
+        <w:t>自动显示匹配的括号</w:t>
+      </w:r>
+    </w:p>
+    <w:p>
+      <w:pPr>
+        <w:widowControl/>
+        <w:shd w:val="clear" w:color="auto" w:fill="FFFFFF"/>
+        <w:jc w:val="left"/>
+        <w:outlineLvl w:val="0"/>
+        <w:rPr>
+          <w:rFonts w:asciiTheme="minorEastAsia" w:hAnsiTheme="minorEastAsia" w:cs="宋体"/>
+          <w:b/>
+          <w:color w:val="333333"/>
+          <w:kern w:val="36"/>
+          <w:szCs w:val="21"/>
+        </w:rPr>
+      </w:pPr>
+      <w:r>
+        <w:rPr>
+          <w:rFonts w:asciiTheme="minorEastAsia" w:hAnsiTheme="minorEastAsia" w:cs="宋体" w:hint="eastAsia"/>
+          <w:b/>
+          <w:color w:val="333333"/>
+          <w:kern w:val="36"/>
+          <w:szCs w:val="21"/>
+        </w:rPr>
+        <w:t>set</w:t>
+      </w:r>
+      <w:r>
+        <w:rPr>
+          <w:rFonts w:asciiTheme="minorEastAsia" w:hAnsiTheme="minorEastAsia" w:cs="宋体"/>
+          <w:b/>
+          <w:color w:val="333333"/>
+          <w:kern w:val="36"/>
+          <w:szCs w:val="21"/>
+        </w:rPr>
+        <w:t xml:space="preserve"> nu</w:t>
+      </w:r>
+      <w:r>
+        <w:rPr>
+          <w:rFonts w:asciiTheme="minorEastAsia" w:hAnsiTheme="minorEastAsia" w:cs="宋体" w:hint="eastAsia"/>
+          <w:b/>
+          <w:color w:val="333333"/>
+          <w:kern w:val="36"/>
+          <w:szCs w:val="21"/>
+        </w:rPr>
+        <w:t>：在</w:t>
+      </w:r>
+      <w:r>
+        <w:rPr>
+          <w:rFonts w:asciiTheme="minorEastAsia" w:hAnsiTheme="minorEastAsia" w:cs="宋体"/>
+          <w:b/>
+          <w:color w:val="333333"/>
+          <w:kern w:val="36"/>
+          <w:szCs w:val="21"/>
+        </w:rPr>
+        <w:t>文件中显示行号</w:t>
+      </w:r>
+    </w:p>
+    <w:p>
+      <w:pPr>
+        <w:widowControl/>
+        <w:shd w:val="clear" w:color="auto" w:fill="FFFFFF"/>
+        <w:jc w:val="left"/>
+        <w:outlineLvl w:val="0"/>
+        <w:rPr>
+          <w:rFonts w:asciiTheme="minorEastAsia" w:hAnsiTheme="minorEastAsia" w:cs="宋体"/>
+          <w:b/>
+          <w:color w:val="333333"/>
+          <w:kern w:val="36"/>
+          <w:szCs w:val="21"/>
+        </w:rPr>
+      </w:pPr>
+      <w:r>
+        <w:rPr>
+          <w:rFonts w:asciiTheme="minorEastAsia" w:hAnsiTheme="minorEastAsia" w:cs="宋体" w:hint="eastAsia"/>
+          <w:b/>
+          <w:color w:val="333333"/>
+          <w:kern w:val="36"/>
+          <w:szCs w:val="21"/>
+        </w:rPr>
+        <w:t>set</w:t>
+      </w:r>
+      <w:r>
+        <w:rPr>
+          <w:rFonts w:asciiTheme="minorEastAsia" w:hAnsiTheme="minorEastAsia" w:cs="宋体"/>
+          <w:b/>
+          <w:color w:val="333333"/>
+          <w:kern w:val="36"/>
+          <w:szCs w:val="21"/>
+        </w:rPr>
+        <w:t xml:space="preserve"> autoindent: </w:t>
+      </w:r>
+      <w:r>
+        <w:rPr>
+          <w:rFonts w:asciiTheme="minorEastAsia" w:hAnsiTheme="minorEastAsia" w:cs="宋体" w:hint="eastAsia"/>
+          <w:b/>
+          <w:color w:val="333333"/>
+          <w:kern w:val="36"/>
+          <w:szCs w:val="21"/>
+        </w:rPr>
+        <w:t>编辑</w:t>
+      </w:r>
+      <w:r>
+        <w:rPr>
+          <w:rFonts w:asciiTheme="minorEastAsia" w:hAnsiTheme="minorEastAsia" w:cs="宋体"/>
+          <w:b/>
+          <w:color w:val="333333"/>
+          <w:kern w:val="36"/>
+          <w:szCs w:val="21"/>
+        </w:rPr>
+        <w:t>时</w:t>
+      </w:r>
+      <w:r>
+        <w:rPr>
+          <w:rFonts w:asciiTheme="minorEastAsia" w:hAnsiTheme="minorEastAsia" w:cs="宋体" w:hint="eastAsia"/>
+          <w:b/>
+          <w:color w:val="333333"/>
+          <w:kern w:val="36"/>
+          <w:szCs w:val="21"/>
+        </w:rPr>
+        <w:t>自动</w:t>
+      </w:r>
+      <w:r>
+        <w:rPr>
+          <w:rFonts w:asciiTheme="minorEastAsia" w:hAnsiTheme="minorEastAsia" w:cs="宋体"/>
+          <w:b/>
+          <w:color w:val="333333"/>
+          <w:kern w:val="36"/>
+          <w:szCs w:val="21"/>
+        </w:rPr>
+        <w:t>缩进</w:t>
+      </w:r>
+    </w:p>
+    <w:p>
+      <w:pPr>
+        <w:widowControl/>
+        <w:shd w:val="clear" w:color="auto" w:fill="FFFFFF"/>
+        <w:jc w:val="left"/>
+        <w:outlineLvl w:val="0"/>
+        <w:rPr>
+          <w:rFonts w:asciiTheme="minorEastAsia" w:hAnsiTheme="minorEastAsia" w:cs="宋体" w:hint="eastAsia"/>
+          <w:b/>
+          <w:color w:val="333333"/>
+          <w:kern w:val="36"/>
+          <w:szCs w:val="21"/>
+        </w:rPr>
+      </w:pPr>
+      <w:r>
+        <w:rPr>
+          <w:rFonts w:asciiTheme="minorEastAsia" w:hAnsiTheme="minorEastAsia" w:cs="宋体" w:hint="eastAsia"/>
+          <w:b/>
+          <w:color w:val="333333"/>
+          <w:kern w:val="36"/>
+          <w:szCs w:val="21"/>
+        </w:rPr>
+        <w:t>set</w:t>
+      </w:r>
+      <w:r>
+        <w:rPr>
+          <w:rFonts w:asciiTheme="minorEastAsia" w:hAnsiTheme="minorEastAsia" w:cs="宋体"/>
+          <w:b/>
+          <w:color w:val="333333"/>
+          <w:kern w:val="36"/>
+          <w:szCs w:val="21"/>
+        </w:rPr>
+        <w:t xml:space="preserve"> cindent</w:t>
+      </w:r>
+      <w:r>
+        <w:rPr>
+          <w:rFonts w:asciiTheme="minorEastAsia" w:hAnsiTheme="minorEastAsia" w:cs="宋体" w:hint="eastAsia"/>
+          <w:b/>
+          <w:color w:val="333333"/>
+          <w:kern w:val="36"/>
+          <w:szCs w:val="21"/>
+        </w:rPr>
+        <w:t>： 按照C语言</w:t>
+      </w:r>
+      <w:r>
+        <w:rPr>
+          <w:rFonts w:asciiTheme="minorEastAsia" w:hAnsiTheme="minorEastAsia" w:cs="宋体"/>
+          <w:b/>
+          <w:color w:val="333333"/>
+          <w:kern w:val="36"/>
+          <w:szCs w:val="21"/>
+        </w:rPr>
+        <w:t>自动缩</w:t>
+      </w:r>
+      <w:r>
+        <w:rPr>
+          <w:rFonts w:asciiTheme="minorEastAsia" w:hAnsiTheme="minorEastAsia" w:cs="宋体" w:hint="eastAsia"/>
+          <w:b/>
+          <w:color w:val="333333"/>
+          <w:kern w:val="36"/>
+          <w:szCs w:val="21"/>
+        </w:rPr>
+        <w:t>进</w:t>
+      </w:r>
+    </w:p>
+    <w:p>
+      <w:pPr>
+        <w:widowControl/>
+        <w:shd w:val="clear" w:color="auto" w:fill="FFFFFF"/>
+        <w:jc w:val="left"/>
+        <w:outlineLvl w:val="0"/>
+        <w:rPr>
+          <w:rFonts w:asciiTheme="minorEastAsia" w:hAnsiTheme="minorEastAsia" w:cs="宋体"/>
+          <w:b/>
+          <w:color w:val="333333"/>
+          <w:kern w:val="36"/>
+          <w:szCs w:val="21"/>
+        </w:rPr>
+      </w:pPr>
+    </w:p>
+    <w:p>
+      <w:pPr>
+        <w:pStyle w:val="1"/>
+        <w:rPr>
+          <w:rFonts w:hint="eastAsia"/>
+        </w:rPr>
+      </w:pPr>
+      <w:r>
+        <w:rPr>
+          <w:rFonts w:hint="eastAsia"/>
+        </w:rPr>
+        <w:t xml:space="preserve">3 </w:t>
+      </w:r>
+      <w:r>
+        <w:rPr>
+          <w:rFonts w:hint="eastAsia"/>
+        </w:rPr>
+        <w:t>正则</w:t>
+      </w:r>
+      <w:r>
+        <w:t>表达式</w:t>
       </w:r>
       <w:bookmarkStart w:id="0" w:name="_GoBack"/>
       <w:bookmarkEnd w:id="0"/>
-    </w:p>
-    <w:p>
-      <w:pPr>
-        <w:widowControl/>
-        <w:shd w:val="clear" w:color="auto" w:fill="FFFFFF"/>
-        <w:jc w:val="left"/>
-        <w:outlineLvl w:val="0"/>
-        <w:rPr>
-          <w:rFonts w:asciiTheme="minorEastAsia" w:hAnsiTheme="minorEastAsia" w:cs="宋体"/>
-          <w:b/>
-          <w:color w:val="333333"/>
-          <w:kern w:val="36"/>
-          <w:szCs w:val="21"/>
-        </w:rPr>
-      </w:pPr>
-    </w:p>
-    <w:p>
-      <w:pPr>
-        <w:widowControl/>
-        <w:shd w:val="clear" w:color="auto" w:fill="FFFFFF"/>
-        <w:jc w:val="left"/>
-        <w:outlineLvl w:val="0"/>
-        <w:rPr>
-          <w:rFonts w:asciiTheme="minorEastAsia" w:hAnsiTheme="minorEastAsia" w:cs="宋体"/>
-          <w:b/>
-          <w:color w:val="333333"/>
-          <w:kern w:val="36"/>
-          <w:szCs w:val="21"/>
-        </w:rPr>
-      </w:pPr>
-    </w:p>
-    <w:p>
-      <w:pPr>
-        <w:widowControl/>
-        <w:shd w:val="clear" w:color="auto" w:fill="FFFFFF"/>
-        <w:jc w:val="left"/>
-        <w:outlineLvl w:val="0"/>
-        <w:rPr>
-          <w:rFonts w:asciiTheme="minorEastAsia" w:hAnsiTheme="minorEastAsia" w:cs="宋体"/>
-          <w:b/>
-          <w:color w:val="333333"/>
-          <w:kern w:val="36"/>
-          <w:szCs w:val="21"/>
-        </w:rPr>
-      </w:pPr>
-    </w:p>
-    <w:p>
-      <w:pPr>
-        <w:widowControl/>
-        <w:shd w:val="clear" w:color="auto" w:fill="FFFFFF"/>
-        <w:jc w:val="left"/>
-        <w:outlineLvl w:val="0"/>
-        <w:rPr>
-          <w:rFonts w:asciiTheme="minorEastAsia" w:hAnsiTheme="minorEastAsia" w:cs="宋体"/>
-          <w:b/>
-          <w:color w:val="333333"/>
-          <w:kern w:val="36"/>
-          <w:szCs w:val="21"/>
-        </w:rPr>
-      </w:pPr>
-    </w:p>
-    <w:p>
-      <w:pPr>
-        <w:widowControl/>
-        <w:shd w:val="clear" w:color="auto" w:fill="FFFFFF"/>
-        <w:jc w:val="left"/>
-        <w:outlineLvl w:val="0"/>
-        <w:rPr>
-          <w:rFonts w:asciiTheme="minorEastAsia" w:hAnsiTheme="minorEastAsia" w:cs="宋体"/>
-          <w:b/>
-          <w:color w:val="333333"/>
-          <w:kern w:val="36"/>
-          <w:szCs w:val="21"/>
-        </w:rPr>
-      </w:pPr>
-    </w:p>
-    <w:p>
-      <w:pPr>
-        <w:widowControl/>
-        <w:shd w:val="clear" w:color="auto" w:fill="FFFFFF"/>
-        <w:jc w:val="left"/>
-        <w:outlineLvl w:val="0"/>
-        <w:rPr>
-          <w:rFonts w:asciiTheme="minorEastAsia" w:hAnsiTheme="minorEastAsia" w:cs="宋体"/>
-          <w:b/>
-          <w:color w:val="333333"/>
-          <w:kern w:val="36"/>
-          <w:szCs w:val="21"/>
-        </w:rPr>
-      </w:pPr>
-    </w:p>
-    <w:p>
-      <w:pPr>
-        <w:widowControl/>
-        <w:shd w:val="clear" w:color="auto" w:fill="FFFFFF"/>
-        <w:jc w:val="left"/>
-        <w:outlineLvl w:val="0"/>
-        <w:rPr>
-          <w:rFonts w:asciiTheme="minorEastAsia" w:hAnsiTheme="minorEastAsia" w:cs="宋体"/>
-          <w:b/>
-          <w:color w:val="333333"/>
-          <w:kern w:val="36"/>
-          <w:szCs w:val="21"/>
-        </w:rPr>
-      </w:pPr>
-    </w:p>
-    <w:p>
-      <w:pPr>
-        <w:widowControl/>
-        <w:shd w:val="clear" w:color="auto" w:fill="FFFFFF"/>
-        <w:jc w:val="left"/>
-        <w:outlineLvl w:val="0"/>
-        <w:rPr>
-          <w:rFonts w:asciiTheme="minorEastAsia" w:hAnsiTheme="minorEastAsia" w:cs="宋体"/>
-          <w:b/>
-          <w:color w:val="333333"/>
-          <w:kern w:val="36"/>
-          <w:szCs w:val="21"/>
-        </w:rPr>
-      </w:pPr>
     </w:p>
     <w:p>
       <w:pPr>
@@ -1422,147 +4176,147 @@
           <w:kern w:val="0"/>
           <w:szCs w:val="21"/>
         </w:rPr>
+        <w:t>exec与fork不同，不需要新开一个sub-shell来执行被调用的脚本.  被调用的脚本与父脚本在同一个shell内执行。但是使用exec调用一个新脚本以后, 父脚本中exec行之后的内容就不会再执行了。这是exec和source的区别</w:t>
+      </w:r>
+    </w:p>
+    <w:p>
+      <w:pPr>
+        <w:widowControl/>
+        <w:shd w:val="clear" w:color="auto" w:fill="FFFFFF"/>
+        <w:spacing w:before="150" w:after="150"/>
+        <w:jc w:val="left"/>
+        <w:rPr>
+          <w:rFonts w:asciiTheme="minorEastAsia" w:hAnsiTheme="minorEastAsia" w:cs="宋体"/>
+          <w:color w:val="333333"/>
+          <w:kern w:val="0"/>
+          <w:szCs w:val="21"/>
+        </w:rPr>
+      </w:pPr>
+      <w:r>
+        <w:rPr>
+          <w:rFonts w:asciiTheme="minorEastAsia" w:hAnsiTheme="minorEastAsia" w:cs="宋体"/>
+          <w:color w:val="333333"/>
+          <w:kern w:val="0"/>
+          <w:szCs w:val="21"/>
+        </w:rPr>
+        <w:t>3、source (source /directory/script.sh)：</w:t>
+      </w:r>
+    </w:p>
+    <w:p>
+      <w:pPr>
+        <w:widowControl/>
+        <w:shd w:val="clear" w:color="auto" w:fill="FFFFFF"/>
+        <w:spacing w:before="150" w:after="150"/>
+        <w:jc w:val="left"/>
+        <w:rPr>
+          <w:rFonts w:asciiTheme="minorEastAsia" w:hAnsiTheme="minorEastAsia" w:cs="宋体"/>
+          <w:color w:val="333333"/>
+          <w:kern w:val="0"/>
+          <w:szCs w:val="21"/>
+        </w:rPr>
+      </w:pPr>
+      <w:r>
+        <w:rPr>
+          <w:rFonts w:asciiTheme="minorEastAsia" w:hAnsiTheme="minorEastAsia" w:cs="宋体"/>
+          <w:color w:val="333333"/>
+          <w:kern w:val="0"/>
+          <w:szCs w:val="21"/>
+        </w:rPr>
+        <w:t>执行子级命令后继续执行父级命令，同时子级设置的环境变量会影响到父级的环境变量。</w:t>
+      </w:r>
+    </w:p>
+    <w:p>
+      <w:pPr>
+        <w:widowControl/>
+        <w:shd w:val="clear" w:color="auto" w:fill="FFFFFF"/>
+        <w:spacing w:before="150" w:after="150"/>
+        <w:jc w:val="left"/>
+        <w:rPr>
+          <w:rFonts w:asciiTheme="minorEastAsia" w:hAnsiTheme="minorEastAsia" w:cs="宋体"/>
+          <w:color w:val="333333"/>
+          <w:kern w:val="0"/>
+          <w:szCs w:val="21"/>
+        </w:rPr>
+      </w:pPr>
+      <w:r>
+        <w:rPr>
+          <w:rFonts w:asciiTheme="minorEastAsia" w:hAnsiTheme="minorEastAsia" w:cs="宋体"/>
+          <w:color w:val="333333"/>
+          <w:kern w:val="0"/>
+          <w:szCs w:val="21"/>
+        </w:rPr>
+        <w:t>与fork的区别是不新开一个sub-shell来执行被调用的脚本，而是在同一个shell中执行. 所以被调用的脚本中声明的变量和环境变量, 都可以在主脚本中得到和使用.</w:t>
+      </w:r>
+    </w:p>
+    <w:p>
+      <w:pPr>
+        <w:widowControl/>
+        <w:shd w:val="clear" w:color="auto" w:fill="FFFFFF"/>
+        <w:spacing w:before="150" w:after="150"/>
+        <w:jc w:val="left"/>
+        <w:rPr>
+          <w:rFonts w:asciiTheme="minorEastAsia" w:hAnsiTheme="minorEastAsia" w:cs="宋体"/>
+          <w:color w:val="333333"/>
+          <w:kern w:val="0"/>
+          <w:szCs w:val="21"/>
+        </w:rPr>
+      </w:pPr>
+      <w:r>
+        <w:rPr>
+          <w:rFonts w:asciiTheme="minorEastAsia" w:hAnsiTheme="minorEastAsia" w:cs="宋体"/>
+          <w:color w:val="333333"/>
+          <w:kern w:val="0"/>
+          <w:szCs w:val="21"/>
+        </w:rPr>
+        <w:t>以上三种就是调用shell脚本的不同方法，./my.sh即是fork的方法，source my.sh和. my.sh（点加空格加脚本文件）既是source的方法。</w:t>
+      </w:r>
+    </w:p>
+    <w:p>
+      <w:pPr>
+        <w:widowControl/>
+        <w:shd w:val="clear" w:color="auto" w:fill="FFFFFF"/>
+        <w:spacing w:before="150"/>
+        <w:jc w:val="left"/>
+        <w:rPr>
+          <w:rFonts w:asciiTheme="minorEastAsia" w:hAnsiTheme="minorEastAsia" w:cs="宋体"/>
+          <w:color w:val="333333"/>
+          <w:kern w:val="0"/>
+          <w:szCs w:val="21"/>
+        </w:rPr>
+      </w:pPr>
+      <w:r>
+        <w:rPr>
+          <w:rFonts w:asciiTheme="minorEastAsia" w:hAnsiTheme="minorEastAsia" w:cs="宋体"/>
+          <w:color w:val="333333"/>
+          <w:kern w:val="0"/>
+          <w:szCs w:val="21"/>
+        </w:rPr>
+        <w:t>在linux系统上，搭建嵌入式开发平台，在交叉编译代码之前，都需要执行脚本设置环境变量，切记需要使用sourc 或 点的方式执行shell脚本，原因如上。</w:t>
+      </w:r>
+    </w:p>
+    <w:p>
+      <w:pPr>
+        <w:widowControl/>
+        <w:shd w:val="clear" w:color="auto" w:fill="FFFFFF"/>
+        <w:spacing w:before="150"/>
+        <w:jc w:val="left"/>
+        <w:rPr>
+          <w:rFonts w:asciiTheme="minorEastAsia" w:hAnsiTheme="minorEastAsia" w:cs="宋体"/>
+          <w:b/>
+          <w:color w:val="333333"/>
+          <w:kern w:val="0"/>
+          <w:szCs w:val="21"/>
+        </w:rPr>
+      </w:pPr>
+      <w:r>
+        <w:rPr>
+          <w:rFonts w:asciiTheme="minorEastAsia" w:hAnsiTheme="minorEastAsia" w:cs="宋体" w:hint="eastAsia"/>
+          <w:b/>
+          <w:color w:val="333333"/>
+          <w:kern w:val="0"/>
+          <w:szCs w:val="21"/>
+        </w:rPr>
         <w:lastRenderedPageBreak/>
-        <w:t>exec与fork不同，不需要新开一个sub-shell来执行被调用的脚本.  被调用的脚本与父脚本在同一个shell内执行。但是使用exec调用一个新脚本以后, 父脚本中exec行之后的内容就不会再执行了。这是exec和source的区别</w:t>
-      </w:r>
-    </w:p>
-    <w:p>
-      <w:pPr>
-        <w:widowControl/>
-        <w:shd w:val="clear" w:color="auto" w:fill="FFFFFF"/>
-        <w:spacing w:before="150" w:after="150"/>
-        <w:jc w:val="left"/>
-        <w:rPr>
-          <w:rFonts w:asciiTheme="minorEastAsia" w:hAnsiTheme="minorEastAsia" w:cs="宋体"/>
-          <w:color w:val="333333"/>
-          <w:kern w:val="0"/>
-          <w:szCs w:val="21"/>
-        </w:rPr>
-      </w:pPr>
-      <w:r>
-        <w:rPr>
-          <w:rFonts w:asciiTheme="minorEastAsia" w:hAnsiTheme="minorEastAsia" w:cs="宋体"/>
-          <w:color w:val="333333"/>
-          <w:kern w:val="0"/>
-          <w:szCs w:val="21"/>
-        </w:rPr>
-        <w:t>3、source (source /directory/script.sh)：</w:t>
-      </w:r>
-    </w:p>
-    <w:p>
-      <w:pPr>
-        <w:widowControl/>
-        <w:shd w:val="clear" w:color="auto" w:fill="FFFFFF"/>
-        <w:spacing w:before="150" w:after="150"/>
-        <w:jc w:val="left"/>
-        <w:rPr>
-          <w:rFonts w:asciiTheme="minorEastAsia" w:hAnsiTheme="minorEastAsia" w:cs="宋体"/>
-          <w:color w:val="333333"/>
-          <w:kern w:val="0"/>
-          <w:szCs w:val="21"/>
-        </w:rPr>
-      </w:pPr>
-      <w:r>
-        <w:rPr>
-          <w:rFonts w:asciiTheme="minorEastAsia" w:hAnsiTheme="minorEastAsia" w:cs="宋体"/>
-          <w:color w:val="333333"/>
-          <w:kern w:val="0"/>
-          <w:szCs w:val="21"/>
-        </w:rPr>
-        <w:t>执行子级命令后继续执行父级命令，同时子级设置的环境变量会影响到父级的环境变量。</w:t>
-      </w:r>
-    </w:p>
-    <w:p>
-      <w:pPr>
-        <w:widowControl/>
-        <w:shd w:val="clear" w:color="auto" w:fill="FFFFFF"/>
-        <w:spacing w:before="150" w:after="150"/>
-        <w:jc w:val="left"/>
-        <w:rPr>
-          <w:rFonts w:asciiTheme="minorEastAsia" w:hAnsiTheme="minorEastAsia" w:cs="宋体"/>
-          <w:color w:val="333333"/>
-          <w:kern w:val="0"/>
-          <w:szCs w:val="21"/>
-        </w:rPr>
-      </w:pPr>
-      <w:r>
-        <w:rPr>
-          <w:rFonts w:asciiTheme="minorEastAsia" w:hAnsiTheme="minorEastAsia" w:cs="宋体"/>
-          <w:color w:val="333333"/>
-          <w:kern w:val="0"/>
-          <w:szCs w:val="21"/>
-        </w:rPr>
-        <w:t>与fork的区别是不新开一个sub-shell来执行被调用的脚本，而是在同一个shell中执行. 所以被调用的脚本中声明的变量和环境变量, 都可以在主脚本中得到和使用.</w:t>
-      </w:r>
-    </w:p>
-    <w:p>
-      <w:pPr>
-        <w:widowControl/>
-        <w:shd w:val="clear" w:color="auto" w:fill="FFFFFF"/>
-        <w:spacing w:before="150" w:after="150"/>
-        <w:jc w:val="left"/>
-        <w:rPr>
-          <w:rFonts w:asciiTheme="minorEastAsia" w:hAnsiTheme="minorEastAsia" w:cs="宋体"/>
-          <w:color w:val="333333"/>
-          <w:kern w:val="0"/>
-          <w:szCs w:val="21"/>
-        </w:rPr>
-      </w:pPr>
-      <w:r>
-        <w:rPr>
-          <w:rFonts w:asciiTheme="minorEastAsia" w:hAnsiTheme="minorEastAsia" w:cs="宋体"/>
-          <w:color w:val="333333"/>
-          <w:kern w:val="0"/>
-          <w:szCs w:val="21"/>
-        </w:rPr>
-        <w:t>以上三种就是调用shell脚本的不同方法，./my.sh即是fork的方法，source my.sh和. my.sh（点加空格加脚本文件）既是source的方法。</w:t>
-      </w:r>
-    </w:p>
-    <w:p>
-      <w:pPr>
-        <w:widowControl/>
-        <w:shd w:val="clear" w:color="auto" w:fill="FFFFFF"/>
-        <w:spacing w:before="150"/>
-        <w:jc w:val="left"/>
-        <w:rPr>
-          <w:rFonts w:asciiTheme="minorEastAsia" w:hAnsiTheme="minorEastAsia" w:cs="宋体"/>
-          <w:color w:val="333333"/>
-          <w:kern w:val="0"/>
-          <w:szCs w:val="21"/>
-        </w:rPr>
-      </w:pPr>
-      <w:r>
-        <w:rPr>
-          <w:rFonts w:asciiTheme="minorEastAsia" w:hAnsiTheme="minorEastAsia" w:cs="宋体"/>
-          <w:color w:val="333333"/>
-          <w:kern w:val="0"/>
-          <w:szCs w:val="21"/>
-        </w:rPr>
-        <w:t>在linux系统上，搭建嵌入式开发平台，在交叉编译代码之前，都需要执行脚本设置环境变量，切记需要使用sourc 或 点的方式执行shell脚本，原因如上。</w:t>
-      </w:r>
-    </w:p>
-    <w:p>
-      <w:pPr>
-        <w:widowControl/>
-        <w:shd w:val="clear" w:color="auto" w:fill="FFFFFF"/>
-        <w:spacing w:before="150"/>
-        <w:jc w:val="left"/>
-        <w:rPr>
-          <w:rFonts w:asciiTheme="minorEastAsia" w:hAnsiTheme="minorEastAsia" w:cs="宋体"/>
-          <w:b/>
-          <w:color w:val="333333"/>
-          <w:kern w:val="0"/>
-          <w:szCs w:val="21"/>
-        </w:rPr>
-      </w:pPr>
-      <w:r>
-        <w:rPr>
-          <w:rFonts w:asciiTheme="minorEastAsia" w:hAnsiTheme="minorEastAsia" w:cs="宋体" w:hint="eastAsia"/>
-          <w:b/>
-          <w:color w:val="333333"/>
-          <w:kern w:val="0"/>
-          <w:szCs w:val="21"/>
-        </w:rPr>
         <w:t>嵌入式</w:t>
       </w:r>
       <w:r>
@@ -2437,9 +5191,9 @@
     <w:link w:val="1Char"/>
     <w:uiPriority w:val="9"/>
     <w:qFormat/>
-    <w:rsid w:val="006C3A0E"/>
+    <w:rsid w:val="00187878"/>
     <w:pPr>
-      <w:spacing w:before="180" w:after="180" w:line="578" w:lineRule="auto"/>
+      <w:spacing w:before="90" w:after="90" w:line="578" w:lineRule="auto"/>
       <w:outlineLvl w:val="0"/>
     </w:pPr>
     <w:rPr>
@@ -2586,7 +5340,7 @@
     <w:basedOn w:val="a0"/>
     <w:link w:val="1"/>
     <w:uiPriority w:val="9"/>
-    <w:rsid w:val="006C3A0E"/>
+    <w:rsid w:val="00187878"/>
     <w:rPr>
       <w:rFonts w:eastAsia="黑体"/>
       <w:bCs/>
@@ -2889,7 +5643,7 @@
 </file>
 
 <file path=customXml/itemProps1.xml><?xml version="1.0" encoding="utf-8"?>
-<ds:datastoreItem xmlns:ds="http://schemas.openxmlformats.org/officeDocument/2006/customXml" ds:itemID="{3E3A2137-E420-488F-A034-805C0A9A51F5}">
+<ds:datastoreItem xmlns:ds="http://schemas.openxmlformats.org/officeDocument/2006/customXml" ds:itemID="{118CA3D6-643C-421C-A35E-01B139DFAA1A}">
   <ds:schemaRefs>
     <ds:schemaRef ds:uri="http://schemas.openxmlformats.org/officeDocument/2006/bibliography"/>
   </ds:schemaRefs>

</xml_diff>